<commit_message>
finished lab2 report in docx
</commit_message>
<xml_diff>
--- a/lab2/docs/report.docx
+++ b/lab2/docs/report.docx
@@ -4,7 +4,7 @@
   <w:body>
     <w:p>
       <w:pPr>
-        <w:pStyle w:val="863"/>
+        <w:pStyle w:val="877"/>
         <w:ind w:right="24"/>
         <w:jc w:val="center"/>
         <w:shd w:val="clear" w:color="auto" w:fill="ffffff"/>
@@ -47,7 +47,7 @@
     </w:p>
     <w:p>
       <w:pPr>
-        <w:pStyle w:val="863"/>
+        <w:pStyle w:val="877"/>
         <w:ind w:right="24"/>
         <w:jc w:val="center"/>
         <w:shd w:val="clear" w:color="auto" w:fill="ffffff"/>
@@ -89,7 +89,7 @@
     </w:p>
     <w:p>
       <w:pPr>
-        <w:pStyle w:val="863"/>
+        <w:pStyle w:val="877"/>
         <w:jc w:val="center"/>
         <w:shd w:val="clear" w:color="auto" w:fill="ffffff"/>
         <w:tabs>
@@ -129,7 +129,7 @@
     </w:p>
     <w:p>
       <w:pPr>
-        <w:pStyle w:val="863"/>
+        <w:pStyle w:val="877"/>
         <w:jc w:val="center"/>
         <w:shd w:val="clear" w:color="auto" w:fill="ffffff"/>
         <w:tabs>
@@ -169,7 +169,7 @@
     </w:p>
     <w:p>
       <w:pPr>
-        <w:pStyle w:val="863"/>
+        <w:pStyle w:val="877"/>
         <w:ind w:firstLine="181"/>
         <w:jc w:val="center"/>
         <w:shd w:val="clear" w:color="auto" w:fill="ffffff"/>
@@ -217,7 +217,7 @@
     </w:p>
     <w:p>
       <w:pPr>
-        <w:pStyle w:val="863"/>
+        <w:pStyle w:val="877"/>
         <w:ind w:firstLine="181"/>
         <w:jc w:val="center"/>
         <w:shd w:val="clear" w:color="auto" w:fill="ffffff"/>
@@ -256,7 +256,7 @@
     </w:p>
     <w:p>
       <w:pPr>
-        <w:pStyle w:val="863"/>
+        <w:pStyle w:val="877"/>
         <w:jc w:val="center"/>
         <w:shd w:val="clear" w:color="auto" w:fill="ffffff"/>
         <w:tabs>
@@ -299,7 +299,7 @@
     </w:p>
     <w:p>
       <w:pPr>
-        <w:pStyle w:val="863"/>
+        <w:pStyle w:val="877"/>
         <w:jc w:val="center"/>
         <w:shd w:val="clear" w:color="auto" w:fill="ffffff"/>
         <w:tabs>
@@ -343,7 +343,7 @@
     </w:p>
     <w:p>
       <w:pPr>
-        <w:pStyle w:val="863"/>
+        <w:pStyle w:val="877"/>
         <w:tabs>
           <w:tab w:val="left" w:pos="708" w:leader="none"/>
           <w:tab w:val="left" w:pos="1416" w:leader="none"/>
@@ -378,7 +378,7 @@
     </w:p>
     <w:p>
       <w:pPr>
-        <w:pStyle w:val="863"/>
+        <w:pStyle w:val="877"/>
         <w:tabs>
           <w:tab w:val="left" w:pos="708" w:leader="none"/>
           <w:tab w:val="left" w:pos="1416" w:leader="none"/>
@@ -413,7 +413,7 @@
     </w:p>
     <w:p>
       <w:pPr>
-        <w:pStyle w:val="863"/>
+        <w:pStyle w:val="877"/>
         <w:ind w:left="6481"/>
         <w:tabs>
           <w:tab w:val="left" w:pos="708" w:leader="none"/>
@@ -449,7 +449,7 @@
     </w:p>
     <w:p>
       <w:pPr>
-        <w:pStyle w:val="863"/>
+        <w:pStyle w:val="877"/>
         <w:jc w:val="center"/>
         <w:spacing w:before="5"/>
         <w:shd w:val="clear" w:color="auto" w:fill="ffffff"/>
@@ -502,7 +502,7 @@
     </w:p>
     <w:p>
       <w:pPr>
-        <w:pStyle w:val="863"/>
+        <w:pStyle w:val="877"/>
         <w:jc w:val="center"/>
         <w:spacing w:before="5"/>
         <w:shd w:val="clear" w:color="auto" w:fill="ffffff"/>
@@ -546,7 +546,7 @@
     </w:p>
     <w:p>
       <w:pPr>
-        <w:pStyle w:val="863"/>
+        <w:pStyle w:val="877"/>
         <w:jc w:val="center"/>
         <w:spacing w:before="5"/>
         <w:shd w:val="clear" w:color="auto" w:fill="ffffff"/>
@@ -585,7 +585,7 @@
     </w:p>
     <w:p>
       <w:pPr>
-        <w:pStyle w:val="863"/>
+        <w:pStyle w:val="877"/>
         <w:jc w:val="center"/>
         <w:spacing w:before="5"/>
         <w:shd w:val="clear" w:color="auto" w:fill="ffffff"/>
@@ -639,7 +639,7 @@
     </w:p>
     <w:p>
       <w:pPr>
-        <w:pStyle w:val="863"/>
+        <w:pStyle w:val="877"/>
         <w:jc w:val="center"/>
         <w:spacing w:before="5"/>
         <w:shd w:val="clear" w:color="auto" w:fill="ffffff"/>
@@ -693,7 +693,7 @@
     </w:p>
     <w:p>
       <w:pPr>
-        <w:pStyle w:val="863"/>
+        <w:pStyle w:val="877"/>
         <w:ind w:left="6481"/>
         <w:spacing w:before="5"/>
         <w:shd w:val="clear" w:color="auto" w:fill="ffffff"/>
@@ -731,7 +731,7 @@
     </w:p>
     <w:p>
       <w:pPr>
-        <w:pStyle w:val="863"/>
+        <w:pStyle w:val="877"/>
         <w:ind w:firstLine="181"/>
         <w:jc w:val="right"/>
         <w:spacing w:before="5"/>
@@ -770,7 +770,7 @@
     </w:p>
     <w:p>
       <w:pPr>
-        <w:pStyle w:val="863"/>
+        <w:pStyle w:val="877"/>
         <w:ind w:firstLine="181"/>
         <w:jc w:val="right"/>
         <w:spacing w:before="5"/>
@@ -809,7 +809,7 @@
     </w:p>
     <w:p>
       <w:pPr>
-        <w:pStyle w:val="863"/>
+        <w:pStyle w:val="877"/>
         <w:ind w:firstLine="181"/>
         <w:jc w:val="right"/>
         <w:spacing w:before="5"/>
@@ -848,7 +848,7 @@
     </w:p>
     <w:p>
       <w:pPr>
-        <w:pStyle w:val="863"/>
+        <w:pStyle w:val="877"/>
         <w:ind w:firstLine="181"/>
         <w:jc w:val="right"/>
         <w:spacing w:before="5"/>
@@ -932,7 +932,7 @@
     </w:p>
     <w:p>
       <w:pPr>
-        <w:pStyle w:val="863"/>
+        <w:pStyle w:val="877"/>
         <w:ind w:left="4320" w:hanging="4320"/>
         <w:jc w:val="center"/>
         <w:spacing w:before="5"/>
@@ -971,7 +971,7 @@
     </w:p>
     <w:p>
       <w:pPr>
-        <w:pStyle w:val="863"/>
+        <w:pStyle w:val="877"/>
         <w:ind w:left="6481"/>
         <w:jc w:val="right"/>
         <w:spacing w:before="5"/>
@@ -1022,7 +1022,7 @@
     </w:p>
     <w:p>
       <w:pPr>
-        <w:pStyle w:val="863"/>
+        <w:pStyle w:val="877"/>
         <w:ind w:left="6481"/>
         <w:jc w:val="right"/>
         <w:spacing w:before="5"/>
@@ -1095,7 +1095,7 @@
     </w:p>
     <w:p>
       <w:pPr>
-        <w:pStyle w:val="863"/>
+        <w:pStyle w:val="877"/>
         <w:ind w:left="6481"/>
         <w:jc w:val="right"/>
         <w:spacing w:before="5"/>
@@ -1146,7 +1146,7 @@
     </w:p>
     <w:p>
       <w:pPr>
-        <w:pStyle w:val="863"/>
+        <w:pStyle w:val="877"/>
         <w:ind w:left="6481"/>
         <w:jc w:val="right"/>
         <w:spacing w:before="5"/>
@@ -1188,7 +1188,7 @@
     </w:p>
     <w:p>
       <w:pPr>
-        <w:pStyle w:val="863"/>
+        <w:pStyle w:val="877"/>
         <w:ind w:left="6481"/>
         <w:jc w:val="right"/>
         <w:spacing w:before="5"/>
@@ -1269,7 +1269,7 @@
     </w:p>
     <w:p>
       <w:pPr>
-        <w:pStyle w:val="863"/>
+        <w:pStyle w:val="877"/>
         <w:jc w:val="both"/>
         <w:spacing w:before="5"/>
         <w:shd w:val="clear" w:color="auto" w:fill="ffffff"/>
@@ -1312,7 +1312,7 @@
     </w:p>
     <w:p>
       <w:pPr>
-        <w:pStyle w:val="863"/>
+        <w:pStyle w:val="877"/>
         <w:jc w:val="both"/>
         <w:spacing w:before="5"/>
         <w:shd w:val="clear" w:color="auto" w:fill="ffffff"/>
@@ -1355,7 +1355,7 @@
     </w:p>
     <w:p>
       <w:pPr>
-        <w:pStyle w:val="863"/>
+        <w:pStyle w:val="877"/>
         <w:jc w:val="both"/>
         <w:spacing w:before="5"/>
         <w:shd w:val="clear" w:color="auto" w:fill="ffffff"/>
@@ -1398,7 +1398,7 @@
     </w:p>
     <w:p>
       <w:pPr>
-        <w:pStyle w:val="863"/>
+        <w:pStyle w:val="877"/>
         <w:jc w:val="both"/>
         <w:spacing w:before="5"/>
         <w:shd w:val="clear" w:color="auto" w:fill="ffffff"/>
@@ -1441,7 +1441,7 @@
     </w:p>
     <w:p>
       <w:pPr>
-        <w:pStyle w:val="863"/>
+        <w:pStyle w:val="877"/>
         <w:jc w:val="both"/>
         <w:spacing w:before="5"/>
         <w:shd w:val="clear" w:color="auto" w:fill="ffffff"/>
@@ -1484,7 +1484,7 @@
     </w:p>
     <w:p>
       <w:pPr>
-        <w:pStyle w:val="863"/>
+        <w:pStyle w:val="877"/>
         <w:jc w:val="both"/>
         <w:spacing w:before="5"/>
         <w:shd w:val="clear" w:color="auto" w:fill="ffffff"/>
@@ -1527,7 +1527,7 @@
     </w:p>
     <w:p>
       <w:pPr>
-        <w:pStyle w:val="863"/>
+        <w:pStyle w:val="877"/>
         <w:jc w:val="both"/>
         <w:spacing w:before="5"/>
         <w:shd w:val="clear" w:color="auto" w:fill="ffffff"/>
@@ -1570,7 +1570,7 @@
     </w:p>
     <w:p>
       <w:pPr>
-        <w:pStyle w:val="863"/>
+        <w:pStyle w:val="877"/>
         <w:jc w:val="both"/>
         <w:spacing w:before="5"/>
         <w:shd w:val="clear" w:color="auto" w:fill="ffffff"/>
@@ -1613,7 +1613,7 @@
     </w:p>
     <w:p>
       <w:pPr>
-        <w:pStyle w:val="863"/>
+        <w:pStyle w:val="877"/>
         <w:jc w:val="both"/>
         <w:spacing w:before="5"/>
         <w:shd w:val="clear" w:color="auto" w:fill="ffffff"/>
@@ -1656,7 +1656,7 @@
     </w:p>
     <w:p>
       <w:pPr>
-        <w:pStyle w:val="863"/>
+        <w:pStyle w:val="877"/>
         <w:jc w:val="both"/>
         <w:spacing w:before="5"/>
         <w:shd w:val="clear" w:color="auto" w:fill="ffffff"/>
@@ -1767,7 +1767,7 @@
     </w:p>
     <w:p>
       <w:pPr>
-        <w:pStyle w:val="860"/>
+        <w:pStyle w:val="874"/>
         <w:jc w:val="center"/>
         <w:rPr>
           <w:highlight w:val="none"/>
@@ -1785,7 +1785,7 @@
     </w:p>
     <w:p>
       <w:pPr>
-        <w:pStyle w:val="849"/>
+        <w:pStyle w:val="863"/>
         <w:numPr>
           <w:ilvl w:val="0"/>
           <w:numId w:val="1"/>
@@ -1812,29 +1812,6 @@
         </w:rPr>
         <w:t xml:space="preserve">Текст задания</w:t>
       </w:r>
-      <w:r/>
-      <w:r>
-        <w:rPr>
-          <w:rFonts w:ascii="Times New Roman" w:hAnsi="Times New Roman" w:eastAsia="Times New Roman" w:cs="Times New Roman"/>
-          <w:b/>
-          <w:color w:val="333333"/>
-          <w:sz w:val="28"/>
-          <w:szCs w:val="21"/>
-          <w:lang w:val="ru-RU" w:eastAsia="ru-RU"/>
-        </w:rPr>
-      </w:r>
-      <w:r/>
-      <w:r>
-        <w:rPr>
-          <w:rFonts w:ascii="Times New Roman" w:hAnsi="Times New Roman" w:eastAsia="Times New Roman" w:cs="Times New Roman"/>
-          <w:b/>
-          <w:color w:val="333333"/>
-          <w:sz w:val="28"/>
-          <w:szCs w:val="21"/>
-          <w:lang w:val="ru-RU" w:eastAsia="ru-RU"/>
-        </w:rPr>
-      </w:r>
-      <w:r/>
       <w:r>
         <w:rPr>
           <w:rFonts w:ascii="Times New Roman" w:hAnsi="Times New Roman" w:eastAsia="Times New Roman" w:cs="Times New Roman"/>
@@ -1845,10 +1822,11 @@
           <w:lang w:eastAsia="ru-RU"/>
         </w:rPr>
       </w:r>
+      <w:r/>
     </w:p>
     <w:p>
       <w:pPr>
-        <w:pStyle w:val="865"/>
+        <w:pStyle w:val="879"/>
         <w:numPr>
           <w:ilvl w:val="0"/>
           <w:numId w:val="0"/>
@@ -2016,38 +1994,10 @@
         </w:rPr>
       </w:r>
       <w:r/>
-      <w:r>
-        <w:rPr>
-          <w:rFonts w:ascii="Times New Roman" w:hAnsi="Times New Roman" w:eastAsia="Times New Roman" w:cs="Times New Roman"/>
-          <w:sz w:val="20"/>
-          <w:szCs w:val="24"/>
-          <w:lang w:val="ru-RU" w:eastAsia="ru-RU"/>
-        </w:rPr>
-      </w:r>
-      <w:r/>
-      <w:r>
-        <w:rPr>
-          <w:rFonts w:ascii="Times New Roman" w:hAnsi="Times New Roman" w:eastAsia="Times New Roman" w:cs="Times New Roman"/>
-          <w:b/>
-          <w:color w:val="333333"/>
-          <w:sz w:val="28"/>
-          <w:szCs w:val="21"/>
-          <w:lang w:val="ru-RU" w:eastAsia="ru-RU"/>
-        </w:rPr>
-      </w:r>
-      <w:r/>
-      <w:r>
-        <w:rPr>
-          <w:rFonts w:ascii="Times New Roman" w:hAnsi="Times New Roman" w:eastAsia="Times New Roman" w:cs="Times New Roman"/>
-          <w:sz w:val="20"/>
-          <w:szCs w:val="24"/>
-          <w:lang w:val="ru-RU" w:eastAsia="ru-RU"/>
-        </w:rPr>
-      </w:r>
     </w:p>
     <w:p>
       <w:pPr>
-        <w:pStyle w:val="849"/>
+        <w:pStyle w:val="863"/>
         <w:numPr>
           <w:ilvl w:val="0"/>
           <w:numId w:val="1"/>
@@ -2101,10 +2051,11 @@
           <w:szCs w:val="20"/>
         </w:rPr>
       </w:r>
+      <w:r/>
     </w:p>
     <w:tbl>
       <w:tblPr>
-        <w:tblStyle w:val="851"/>
+        <w:tblStyle w:val="865"/>
         <w:tblW w:w="0" w:type="auto"/>
         <w:tblLook w:val="04A0" w:firstRow="1" w:lastRow="0" w:firstColumn="1" w:lastColumn="0" w:noHBand="0" w:noVBand="1"/>
       </w:tblPr>
@@ -2159,6 +2110,7 @@
                 <w:szCs w:val="20"/>
               </w:rPr>
             </w:r>
+            <w:r/>
           </w:p>
           <w:p>
             <w:pPr>
@@ -2191,6 +2143,7 @@
                 <w:szCs w:val="20"/>
               </w:rPr>
             </w:r>
+            <w:r/>
           </w:p>
           <w:p>
             <w:pPr>
@@ -2232,6 +2185,7 @@
                 <w:szCs w:val="20"/>
               </w:rPr>
             </w:r>
+            <w:r/>
           </w:p>
           <w:p>
             <w:pPr>
@@ -2264,6 +2218,7 @@
                 <w:szCs w:val="20"/>
               </w:rPr>
             </w:r>
+            <w:r/>
           </w:p>
           <w:p>
             <w:pPr>
@@ -2305,6 +2260,7 @@
                 <w:szCs w:val="20"/>
               </w:rPr>
             </w:r>
+            <w:r/>
           </w:p>
           <w:p>
             <w:pPr>
@@ -2337,6 +2293,7 @@
                 <w:szCs w:val="20"/>
               </w:rPr>
             </w:r>
+            <w:r/>
           </w:p>
           <w:p>
             <w:pPr>
@@ -2378,6 +2335,7 @@
                 <w:szCs w:val="20"/>
               </w:rPr>
             </w:r>
+            <w:r/>
           </w:p>
           <w:p>
             <w:pPr>
@@ -2410,6 +2368,7 @@
                 <w:szCs w:val="20"/>
               </w:rPr>
             </w:r>
+            <w:r/>
           </w:p>
           <w:p>
             <w:pPr>
@@ -2451,6 +2410,7 @@
                 <w:szCs w:val="20"/>
               </w:rPr>
             </w:r>
+            <w:r/>
           </w:p>
           <w:p>
             <w:pPr>
@@ -2483,6 +2443,7 @@
                 <w:szCs w:val="20"/>
               </w:rPr>
             </w:r>
+            <w:r/>
           </w:p>
           <w:p>
             <w:pPr>
@@ -2524,6 +2485,7 @@
                 <w:szCs w:val="20"/>
               </w:rPr>
             </w:r>
+            <w:r/>
           </w:p>
           <w:p>
             <w:pPr>
@@ -2556,6 +2518,7 @@
                 <w:szCs w:val="20"/>
               </w:rPr>
             </w:r>
+            <w:r/>
           </w:p>
           <w:p>
             <w:pPr>
@@ -2597,6 +2560,7 @@
                 <w:szCs w:val="20"/>
               </w:rPr>
             </w:r>
+            <w:r/>
           </w:p>
           <w:p>
             <w:pPr>
@@ -2629,6 +2593,7 @@
                 <w:szCs w:val="20"/>
               </w:rPr>
             </w:r>
+            <w:r/>
           </w:p>
           <w:p>
             <w:pPr>
@@ -2670,6 +2635,7 @@
                 <w:szCs w:val="20"/>
               </w:rPr>
             </w:r>
+            <w:r/>
           </w:p>
           <w:p>
             <w:pPr>
@@ -2702,6 +2668,7 @@
                 <w:szCs w:val="20"/>
               </w:rPr>
             </w:r>
+            <w:r/>
           </w:p>
           <w:p>
             <w:pPr>
@@ -2743,6 +2710,7 @@
                 <w:szCs w:val="20"/>
               </w:rPr>
             </w:r>
+            <w:r/>
           </w:p>
           <w:p>
             <w:pPr>
@@ -2774,27 +2742,6 @@
             </w:r>
             <w:r>
               <w:rPr>
-                <w:sz w:val="20"/>
-                <w:szCs w:val="20"/>
-              </w:rPr>
-            </w:r>
-            <w:r>
-              <w:rPr>
-                <w:rFonts w:ascii="Times New Roman" w:hAnsi="Times New Roman" w:eastAsia="Times New Roman" w:cs="Times New Roman"/>
-                <w:color w:val="333333"/>
-                <w:sz w:val="20"/>
-                <w:szCs w:val="20"/>
-                <w:lang w:eastAsia="ru-RU"/>
-              </w:rPr>
-            </w:r>
-            <w:r>
-              <w:rPr>
-                <w:sz w:val="20"/>
-                <w:szCs w:val="20"/>
-              </w:rPr>
-            </w:r>
-            <w:r>
-              <w:rPr>
                 <w:rFonts w:ascii="Courier New" w:hAnsi="Courier New" w:eastAsia="Courier New" w:cs="Courier New"/>
                 <w:color w:val="000000"/>
                 <w:sz w:val="18"/>
@@ -2802,6 +2749,7 @@
                 <w:highlight w:val="none"/>
               </w:rPr>
             </w:r>
+            <w:r/>
           </w:p>
         </w:tc>
       </w:tr>
@@ -2866,6 +2814,7 @@
           <w:lang w:val="ru-RU" w:eastAsia="ru-RU"/>
         </w:rPr>
       </w:r>
+      <w:r/>
     </w:p>
     <w:p>
       <w:pPr>
@@ -2902,7 +2851,7 @@
     </w:p>
     <w:tbl>
       <w:tblPr>
-        <w:tblStyle w:val="851"/>
+        <w:tblStyle w:val="865"/>
         <w:tblW w:w="0" w:type="auto"/>
         <w:tblLook w:val="04A0" w:firstRow="1" w:lastRow="0" w:firstColumn="1" w:lastColumn="0" w:noHBand="0" w:noVBand="1"/>
       </w:tblPr>
@@ -3017,6 +2966,7 @@
                 <w:highlight w:val="none"/>
               </w:rPr>
             </w:r>
+            <w:r/>
           </w:p>
           <w:p>
             <w:pPr>
@@ -3118,6 +3068,7 @@
                 <w:highlight w:val="none"/>
               </w:rPr>
             </w:r>
+            <w:r/>
           </w:p>
           <w:p>
             <w:pPr>
@@ -3311,6 +3262,7 @@
           <w:lang w:val="ru-RU" w:eastAsia="ru-RU"/>
         </w:rPr>
       </w:r>
+      <w:r/>
     </w:p>
     <w:p>
       <w:pPr>
@@ -3364,7 +3316,7 @@
     </w:p>
     <w:tbl>
       <w:tblPr>
-        <w:tblStyle w:val="851"/>
+        <w:tblStyle w:val="865"/>
         <w:tblW w:w="0" w:type="auto"/>
         <w:tblLook w:val="04A0" w:firstRow="1" w:lastRow="0" w:firstColumn="1" w:lastColumn="0" w:noHBand="0" w:noVBand="1"/>
       </w:tblPr>
@@ -3414,6 +3366,7 @@
                 <w:sz w:val="28"/>
               </w:rPr>
             </w:r>
+            <w:r/>
           </w:p>
           <w:p>
             <w:pPr>
@@ -3459,6 +3412,7 @@
                 <w:szCs w:val="28"/>
               </w:rPr>
             </w:r>
+            <w:r/>
           </w:p>
           <w:p>
             <w:pPr>
@@ -3712,7 +3666,7 @@
     </w:p>
     <w:tbl>
       <w:tblPr>
-        <w:tblStyle w:val="851"/>
+        <w:tblStyle w:val="865"/>
         <w:tblW w:w="0" w:type="auto"/>
         <w:tblLook w:val="04A0" w:firstRow="1" w:lastRow="0" w:firstColumn="1" w:lastColumn="0" w:noHBand="0" w:noVBand="1"/>
       </w:tblPr>
@@ -3758,6 +3712,128 @@
                 <w:szCs w:val="20"/>
               </w:rPr>
             </w:r>
+            <w:r/>
+          </w:p>
+          <w:p>
+            <w:pPr>
+              <w:ind w:left="0" w:right="0" w:firstLine="0"/>
+              <w:spacing w:before="0" w:after="0" w:line="280" w:lineRule="atLeast"/>
+              <w:shd w:val="clear" w:color="ffffff" w:fill="ffffff"/>
+              <w:rPr>
+                <w:rFonts w:ascii="Arial" w:hAnsi="Arial" w:eastAsia="Arial" w:cs="Arial"/>
+                <w:color w:val="000000"/>
+                <w:sz w:val="28"/>
+                <w:szCs w:val="28"/>
+                <w:highlight w:val="none"/>
+              </w:rPr>
+              <w:pBdr>
+                <w:top w:val="none" w:color="000000" w:sz="4" w:space="0"/>
+                <w:left w:val="none" w:color="000000" w:sz="4" w:space="0"/>
+                <w:bottom w:val="none" w:color="000000" w:sz="4" w:space="0"/>
+                <w:right w:val="none" w:color="000000" w:sz="4" w:space="0"/>
+              </w:pBdr>
+            </w:pPr>
+            <w:r>
+              <w:rPr>
+                <w:rFonts w:ascii="Arial" w:hAnsi="Arial" w:eastAsia="Arial" w:cs="Arial"/>
+                <w:b/>
+                <w:bCs/>
+                <w:color w:val="000000"/>
+                <w:sz w:val="28"/>
+              </w:rPr>
+              <w:t xml:space="preserve">Объединение связанных таблиц</w:t>
+            </w:r>
+            <w:r>
+              <w:rPr>
+                <w:rFonts w:ascii="Arial" w:hAnsi="Arial" w:eastAsia="Arial" w:cs="Arial"/>
+                <w:color w:val="000000"/>
+                <w:sz w:val="28"/>
+              </w:rPr>
+              <w:t xml:space="preserve">: В некоторых случаях, объединение таблиц может уменьшить количество операций JOIN и ускорить обработку запросов. Например, можно рассмотреть объединение таблиц human и human_origin, если часто запрашиваются данные о человеке и </w:t>
+            </w:r>
+            <w:r>
+              <w:rPr>
+                <w:rFonts w:ascii="Arial" w:hAnsi="Arial" w:eastAsia="Arial" w:cs="Arial"/>
+                <w:color w:val="000000"/>
+                <w:sz w:val="28"/>
+              </w:rPr>
+              <w:t xml:space="preserve">его происхождении одновременно.</w:t>
+            </w:r>
+            <w:r/>
+          </w:p>
+          <w:p>
+            <w:pPr>
+              <w:ind w:left="0" w:right="0" w:firstLine="0"/>
+              <w:spacing w:before="0" w:after="0" w:line="280" w:lineRule="atLeast"/>
+              <w:shd w:val="clear" w:color="ffffff" w:fill="ffffff"/>
+              <w:rPr>
+                <w:rFonts w:ascii="Arial" w:hAnsi="Arial" w:eastAsia="Arial" w:cs="Arial"/>
+                <w:sz w:val="28"/>
+                <w:szCs w:val="28"/>
+              </w:rPr>
+              <w:pBdr>
+                <w:top w:val="none" w:color="000000" w:sz="4" w:space="0"/>
+                <w:left w:val="none" w:color="000000" w:sz="4" w:space="0"/>
+                <w:bottom w:val="none" w:color="000000" w:sz="4" w:space="0"/>
+                <w:right w:val="none" w:color="000000" w:sz="4" w:space="0"/>
+              </w:pBdr>
+            </w:pPr>
+            <w:r>
+              <w:rPr>
+                <w:rFonts w:ascii="Arial" w:hAnsi="Arial" w:eastAsia="Arial" w:cs="Arial"/>
+                <w:color w:val="000000"/>
+                <w:sz w:val="28"/>
+                <w:highlight w:val="none"/>
+              </w:rPr>
+            </w:r>
+            <w:r>
+              <w:rPr>
+                <w:rFonts w:ascii="Arial" w:hAnsi="Arial" w:eastAsia="Arial" w:cs="Arial"/>
+                <w:color w:val="000000"/>
+                <w:sz w:val="28"/>
+                <w:highlight w:val="none"/>
+              </w:rPr>
+            </w:r>
+          </w:p>
+          <w:p>
+            <w:pPr>
+              <w:ind w:left="0" w:right="0" w:firstLine="0"/>
+              <w:spacing w:before="0" w:after="0" w:line="280" w:lineRule="atLeast"/>
+              <w:shd w:val="clear" w:color="ffffff" w:fill="ffffff"/>
+              <w:pBdr>
+                <w:top w:val="none" w:color="000000" w:sz="4" w:space="0"/>
+                <w:left w:val="none" w:color="000000" w:sz="4" w:space="0"/>
+                <w:bottom w:val="none" w:color="000000" w:sz="4" w:space="0"/>
+                <w:right w:val="none" w:color="000000" w:sz="4" w:space="0"/>
+              </w:pBdr>
+            </w:pPr>
+            <w:r>
+              <w:rPr>
+                <w:rFonts w:ascii="Arial" w:hAnsi="Arial" w:eastAsia="Arial" w:cs="Arial"/>
+                <w:b/>
+                <w:bCs/>
+                <w:color w:val="000000"/>
+                <w:sz w:val="28"/>
+              </w:rPr>
+              <w:t xml:space="preserve">Добавление избыточных атрибутов</w:t>
+            </w:r>
+            <w:r>
+              <w:rPr>
+                <w:rFonts w:ascii="Arial" w:hAnsi="Arial" w:eastAsia="Arial" w:cs="Arial"/>
+                <w:color w:val="000000"/>
+                <w:sz w:val="28"/>
+              </w:rPr>
+              <w:t xml:space="preserve">: В некоторых случаях добавление избыточных атрибутов может улучшить производительность запросов. Например, если часто запрашивается количество кораблей определенного типа, можно добавить атрибут ship_count в таблицу ship_typ</w:t>
+            </w:r>
+            <w:r>
+              <w:rPr>
+                <w:rFonts w:ascii="Arial" w:hAnsi="Arial" w:eastAsia="Arial" w:cs="Arial"/>
+                <w:color w:val="000000"/>
+                <w:sz w:val="28"/>
+              </w:rPr>
+              <w:t xml:space="preserve">e. Это позволит избежать операций подсчета при каждом запросе, однако необходимо будет обновлять этот атрибут при добавлении или удалении кораблей.</w:t>
+            </w:r>
+            <w:r/>
           </w:p>
           <w:p>
             <w:pPr>
@@ -3874,7 +3950,7 @@
     </w:p>
     <w:p>
       <w:pPr>
-        <w:pStyle w:val="849"/>
+        <w:pStyle w:val="863"/>
         <w:numPr>
           <w:ilvl w:val="0"/>
           <w:numId w:val="1"/>
@@ -3961,110 +4037,7 @@
           <w:szCs w:val="21"/>
           <w:lang w:val="ru-RU" w:eastAsia="ru-RU"/>
         </w:rPr>
-        <w:t xml:space="preserve"> познакомился с основными функциями PostgreSQL. Научился писать запросы,</w:t>
-      </w:r>
-      <w:r>
-        <w:rPr>
-          <w:rFonts w:ascii="Times New Roman" w:hAnsi="Times New Roman" w:eastAsia="Times New Roman" w:cs="Times New Roman"/>
-          <w:color w:val="333333"/>
-          <w:sz w:val="21"/>
-          <w:szCs w:val="21"/>
-          <w:lang w:val="ru-RU" w:eastAsia="ru-RU"/>
-        </w:rPr>
-        <w:t xml:space="preserve"> получать,</w:t>
-      </w:r>
-      <w:r>
-        <w:rPr>
-          <w:rFonts w:ascii="Times New Roman" w:hAnsi="Times New Roman" w:eastAsia="Times New Roman" w:cs="Times New Roman"/>
-          <w:color w:val="333333"/>
-          <w:sz w:val="21"/>
-          <w:szCs w:val="21"/>
-          <w:lang w:val="ru-RU" w:eastAsia="ru-RU"/>
-        </w:rPr>
-        <w:t xml:space="preserve"> </w:t>
-      </w:r>
-      <w:r>
-        <w:rPr>
-          <w:rFonts w:ascii="Times New Roman" w:hAnsi="Times New Roman" w:eastAsia="Times New Roman" w:cs="Times New Roman"/>
-          <w:color w:val="333333"/>
-          <w:sz w:val="21"/>
-          <w:szCs w:val="21"/>
-          <w:lang w:val="ru-RU" w:eastAsia="ru-RU"/>
-        </w:rPr>
-        <w:t xml:space="preserve">агрегировать, </w:t>
-      </w:r>
-      <w:r>
-        <w:rPr>
-          <w:rFonts w:ascii="Times New Roman" w:hAnsi="Times New Roman" w:eastAsia="Times New Roman" w:cs="Times New Roman"/>
-          <w:color w:val="333333"/>
-          <w:sz w:val="21"/>
-          <w:szCs w:val="21"/>
-          <w:lang w:val="ru-RU" w:eastAsia="ru-RU"/>
-        </w:rPr>
-        <w:t xml:space="preserve">отсеивать </w:t>
-      </w:r>
-      <w:r>
-        <w:rPr>
-          <w:rFonts w:ascii="Times New Roman" w:hAnsi="Times New Roman" w:eastAsia="Times New Roman" w:cs="Times New Roman"/>
-          <w:color w:val="333333"/>
-          <w:sz w:val="21"/>
-          <w:szCs w:val="21"/>
-          <w:lang w:val="ru-RU" w:eastAsia="ru-RU"/>
-        </w:rPr>
-        <w:t xml:space="preserve">и сортировать полученные данные </w:t>
-      </w:r>
-      <w:bookmarkStart w:id="0" w:name="_GoBack"/>
-      <w:r/>
-      <w:bookmarkEnd w:id="0"/>
-      <w:r>
-        <w:rPr>
-          <w:rFonts w:ascii="Times New Roman" w:hAnsi="Times New Roman" w:eastAsia="Times New Roman" w:cs="Times New Roman"/>
-          <w:color w:val="333333"/>
-          <w:sz w:val="21"/>
-          <w:szCs w:val="21"/>
-          <w:lang w:val="ru-RU" w:eastAsia="ru-RU"/>
-        </w:rPr>
-        <w:t xml:space="preserve">с использованием различных синтаксических конструкций языка. В результате был освоен язык </w:t>
-      </w:r>
-      <w:r>
-        <w:rPr>
-          <w:rFonts w:ascii="Times New Roman" w:hAnsi="Times New Roman" w:eastAsia="Times New Roman" w:cs="Times New Roman"/>
-          <w:color w:val="333333"/>
-          <w:sz w:val="21"/>
-          <w:szCs w:val="21"/>
-          <w:lang w:eastAsia="ru-RU"/>
-        </w:rPr>
-        <w:t xml:space="preserve">DML</w:t>
-      </w:r>
-      <w:r>
-        <w:rPr>
-          <w:rFonts w:ascii="Times New Roman" w:hAnsi="Times New Roman" w:eastAsia="Times New Roman" w:cs="Times New Roman"/>
-          <w:color w:val="333333"/>
-          <w:sz w:val="21"/>
-          <w:szCs w:val="21"/>
-          <w:lang w:val="ru-RU" w:eastAsia="ru-RU"/>
-        </w:rPr>
-        <w:t xml:space="preserve"> </w:t>
-      </w:r>
-      <w:r>
-        <w:rPr>
-          <w:rFonts w:ascii="Times New Roman" w:hAnsi="Times New Roman" w:eastAsia="Times New Roman" w:cs="Times New Roman"/>
-          <w:color w:val="333333"/>
-          <w:sz w:val="21"/>
-          <w:szCs w:val="21"/>
-          <w:lang w:eastAsia="ru-RU"/>
-        </w:rPr>
-        <w:t xml:space="preserve">SQL</w:t>
-      </w:r>
-      <w:r>
-        <w:rPr>
-          <w:rFonts w:ascii="Times New Roman" w:hAnsi="Times New Roman" w:eastAsia="Times New Roman" w:cs="Times New Roman"/>
-          <w:color w:val="333333"/>
-          <w:sz w:val="21"/>
-          <w:szCs w:val="21"/>
-          <w:lang w:val="ru-RU" w:eastAsia="ru-RU"/>
-        </w:rPr>
-        <w:t xml:space="preserve">, предназначенный для работы с данными, хранящимися внутри базы данных.</w:t>
+        <w:t xml:space="preserve"> познакомился с понятием нормализации и денормализации. Научился определять функциональные зависимости модели, а также анализировать последнюю на соответствие различным нормальным формам. Изучил эффективные способы денормализации схемы базы данных и ситуации, в которых возможно их применение.</w:t>
       </w:r>
       <w:r/>
     </w:p>
@@ -5109,7 +5082,7 @@
     <w:lvl w:ilvl="0">
       <w:start w:val="1"/>
       <w:numFmt w:val="decimal"/>
-      <w:pStyle w:val="865"/>
+      <w:pStyle w:val="879"/>
       <w:isLgl w:val="false"/>
       <w:suff w:val="tab"/>
       <w:lvlText w:val="%1."/>
@@ -6546,6 +6519,264 @@
     </w:lvl>
   </w:abstractNum>
   <w:abstractNum w:abstractNumId="20">
+    <w:multiLevelType w:val="hybridMultilevel"/>
+    <w:lvl w:ilvl="0">
+      <w:start w:val="1"/>
+      <w:numFmt w:val="bullet"/>
+      <w:isLgl w:val="false"/>
+      <w:suff w:val="tab"/>
+      <w:lvlText w:val="·"/>
+      <w:lvlJc w:val="left"/>
+      <w:pPr>
+        <w:ind w:left="709" w:hanging="360"/>
+      </w:pPr>
+      <w:rPr>
+        <w:rFonts w:hint="default" w:ascii="Symbol" w:hAnsi="Symbol" w:eastAsia="Symbol" w:cs="Symbol"/>
+      </w:rPr>
+    </w:lvl>
+    <w:lvl w:ilvl="1">
+      <w:start w:val="1"/>
+      <w:numFmt w:val="bullet"/>
+      <w:isLgl w:val="false"/>
+      <w:suff w:val="tab"/>
+      <w:lvlText w:val="·"/>
+      <w:lvlJc w:val="left"/>
+      <w:pPr>
+        <w:ind w:left="1429" w:hanging="360"/>
+      </w:pPr>
+      <w:rPr>
+        <w:rFonts w:hint="default" w:ascii="Symbol" w:hAnsi="Symbol" w:eastAsia="Symbol" w:cs="Symbol"/>
+      </w:rPr>
+    </w:lvl>
+    <w:lvl w:ilvl="2">
+      <w:start w:val="1"/>
+      <w:numFmt w:val="bullet"/>
+      <w:isLgl w:val="false"/>
+      <w:suff w:val="tab"/>
+      <w:lvlText w:val="·"/>
+      <w:lvlJc w:val="left"/>
+      <w:pPr>
+        <w:ind w:left="2149" w:hanging="360"/>
+      </w:pPr>
+      <w:rPr>
+        <w:rFonts w:hint="default" w:ascii="Symbol" w:hAnsi="Symbol" w:eastAsia="Symbol" w:cs="Symbol"/>
+      </w:rPr>
+    </w:lvl>
+    <w:lvl w:ilvl="3">
+      <w:start w:val="1"/>
+      <w:numFmt w:val="bullet"/>
+      <w:isLgl w:val="false"/>
+      <w:suff w:val="tab"/>
+      <w:lvlText w:val="·"/>
+      <w:lvlJc w:val="left"/>
+      <w:pPr>
+        <w:ind w:left="2869" w:hanging="360"/>
+      </w:pPr>
+      <w:rPr>
+        <w:rFonts w:hint="default" w:ascii="Symbol" w:hAnsi="Symbol" w:eastAsia="Symbol" w:cs="Symbol"/>
+      </w:rPr>
+    </w:lvl>
+    <w:lvl w:ilvl="4">
+      <w:start w:val="1"/>
+      <w:numFmt w:val="bullet"/>
+      <w:isLgl w:val="false"/>
+      <w:suff w:val="tab"/>
+      <w:lvlText w:val="·"/>
+      <w:lvlJc w:val="left"/>
+      <w:pPr>
+        <w:ind w:left="3589" w:hanging="360"/>
+      </w:pPr>
+      <w:rPr>
+        <w:rFonts w:hint="default" w:ascii="Symbol" w:hAnsi="Symbol" w:eastAsia="Symbol" w:cs="Symbol"/>
+      </w:rPr>
+    </w:lvl>
+    <w:lvl w:ilvl="5">
+      <w:start w:val="1"/>
+      <w:numFmt w:val="bullet"/>
+      <w:isLgl w:val="false"/>
+      <w:suff w:val="tab"/>
+      <w:lvlText w:val="·"/>
+      <w:lvlJc w:val="left"/>
+      <w:pPr>
+        <w:ind w:left="4309" w:hanging="360"/>
+      </w:pPr>
+      <w:rPr>
+        <w:rFonts w:hint="default" w:ascii="Symbol" w:hAnsi="Symbol" w:eastAsia="Symbol" w:cs="Symbol"/>
+      </w:rPr>
+    </w:lvl>
+    <w:lvl w:ilvl="6">
+      <w:start w:val="1"/>
+      <w:numFmt w:val="bullet"/>
+      <w:isLgl w:val="false"/>
+      <w:suff w:val="tab"/>
+      <w:lvlText w:val="·"/>
+      <w:lvlJc w:val="left"/>
+      <w:pPr>
+        <w:ind w:left="5029" w:hanging="360"/>
+      </w:pPr>
+      <w:rPr>
+        <w:rFonts w:hint="default" w:ascii="Symbol" w:hAnsi="Symbol" w:eastAsia="Symbol" w:cs="Symbol"/>
+      </w:rPr>
+    </w:lvl>
+    <w:lvl w:ilvl="7">
+      <w:start w:val="1"/>
+      <w:numFmt w:val="bullet"/>
+      <w:isLgl w:val="false"/>
+      <w:suff w:val="tab"/>
+      <w:lvlText w:val="·"/>
+      <w:lvlJc w:val="left"/>
+      <w:pPr>
+        <w:ind w:left="5749" w:hanging="360"/>
+      </w:pPr>
+      <w:rPr>
+        <w:rFonts w:hint="default" w:ascii="Symbol" w:hAnsi="Symbol" w:eastAsia="Symbol" w:cs="Symbol"/>
+      </w:rPr>
+    </w:lvl>
+    <w:lvl w:ilvl="8">
+      <w:start w:val="1"/>
+      <w:numFmt w:val="bullet"/>
+      <w:isLgl w:val="false"/>
+      <w:suff w:val="tab"/>
+      <w:lvlText w:val="·"/>
+      <w:lvlJc w:val="left"/>
+      <w:pPr>
+        <w:ind w:left="6469" w:hanging="360"/>
+      </w:pPr>
+      <w:rPr>
+        <w:rFonts w:hint="default" w:ascii="Symbol" w:hAnsi="Symbol" w:eastAsia="Symbol" w:cs="Symbol"/>
+      </w:rPr>
+    </w:lvl>
+  </w:abstractNum>
+  <w:abstractNum w:abstractNumId="21">
+    <w:multiLevelType w:val="hybridMultilevel"/>
+    <w:lvl w:ilvl="0">
+      <w:start w:val="1"/>
+      <w:numFmt w:val="bullet"/>
+      <w:isLgl w:val="false"/>
+      <w:suff w:val="tab"/>
+      <w:lvlText w:val="·"/>
+      <w:lvlJc w:val="left"/>
+      <w:pPr>
+        <w:ind w:left="709" w:hanging="360"/>
+      </w:pPr>
+      <w:rPr>
+        <w:rFonts w:hint="default" w:ascii="Symbol" w:hAnsi="Symbol" w:eastAsia="Symbol" w:cs="Symbol"/>
+      </w:rPr>
+    </w:lvl>
+    <w:lvl w:ilvl="1">
+      <w:start w:val="1"/>
+      <w:numFmt w:val="bullet"/>
+      <w:isLgl w:val="false"/>
+      <w:suff w:val="tab"/>
+      <w:lvlText w:val="·"/>
+      <w:lvlJc w:val="left"/>
+      <w:pPr>
+        <w:ind w:left="1429" w:hanging="360"/>
+      </w:pPr>
+      <w:rPr>
+        <w:rFonts w:hint="default" w:ascii="Symbol" w:hAnsi="Symbol" w:eastAsia="Symbol" w:cs="Symbol"/>
+      </w:rPr>
+    </w:lvl>
+    <w:lvl w:ilvl="2">
+      <w:start w:val="1"/>
+      <w:numFmt w:val="bullet"/>
+      <w:isLgl w:val="false"/>
+      <w:suff w:val="tab"/>
+      <w:lvlText w:val="·"/>
+      <w:lvlJc w:val="left"/>
+      <w:pPr>
+        <w:ind w:left="2149" w:hanging="360"/>
+      </w:pPr>
+      <w:rPr>
+        <w:rFonts w:hint="default" w:ascii="Symbol" w:hAnsi="Symbol" w:eastAsia="Symbol" w:cs="Symbol"/>
+      </w:rPr>
+    </w:lvl>
+    <w:lvl w:ilvl="3">
+      <w:start w:val="1"/>
+      <w:numFmt w:val="bullet"/>
+      <w:isLgl w:val="false"/>
+      <w:suff w:val="tab"/>
+      <w:lvlText w:val="·"/>
+      <w:lvlJc w:val="left"/>
+      <w:pPr>
+        <w:ind w:left="2869" w:hanging="360"/>
+      </w:pPr>
+      <w:rPr>
+        <w:rFonts w:hint="default" w:ascii="Symbol" w:hAnsi="Symbol" w:eastAsia="Symbol" w:cs="Symbol"/>
+      </w:rPr>
+    </w:lvl>
+    <w:lvl w:ilvl="4">
+      <w:start w:val="1"/>
+      <w:numFmt w:val="bullet"/>
+      <w:isLgl w:val="false"/>
+      <w:suff w:val="tab"/>
+      <w:lvlText w:val="·"/>
+      <w:lvlJc w:val="left"/>
+      <w:pPr>
+        <w:ind w:left="3589" w:hanging="360"/>
+      </w:pPr>
+      <w:rPr>
+        <w:rFonts w:hint="default" w:ascii="Symbol" w:hAnsi="Symbol" w:eastAsia="Symbol" w:cs="Symbol"/>
+      </w:rPr>
+    </w:lvl>
+    <w:lvl w:ilvl="5">
+      <w:start w:val="1"/>
+      <w:numFmt w:val="bullet"/>
+      <w:isLgl w:val="false"/>
+      <w:suff w:val="tab"/>
+      <w:lvlText w:val="·"/>
+      <w:lvlJc w:val="left"/>
+      <w:pPr>
+        <w:ind w:left="4309" w:hanging="360"/>
+      </w:pPr>
+      <w:rPr>
+        <w:rFonts w:hint="default" w:ascii="Symbol" w:hAnsi="Symbol" w:eastAsia="Symbol" w:cs="Symbol"/>
+      </w:rPr>
+    </w:lvl>
+    <w:lvl w:ilvl="6">
+      <w:start w:val="1"/>
+      <w:numFmt w:val="bullet"/>
+      <w:isLgl w:val="false"/>
+      <w:suff w:val="tab"/>
+      <w:lvlText w:val="·"/>
+      <w:lvlJc w:val="left"/>
+      <w:pPr>
+        <w:ind w:left="5029" w:hanging="360"/>
+      </w:pPr>
+      <w:rPr>
+        <w:rFonts w:hint="default" w:ascii="Symbol" w:hAnsi="Symbol" w:eastAsia="Symbol" w:cs="Symbol"/>
+      </w:rPr>
+    </w:lvl>
+    <w:lvl w:ilvl="7">
+      <w:start w:val="1"/>
+      <w:numFmt w:val="bullet"/>
+      <w:isLgl w:val="false"/>
+      <w:suff w:val="tab"/>
+      <w:lvlText w:val="·"/>
+      <w:lvlJc w:val="left"/>
+      <w:pPr>
+        <w:ind w:left="5749" w:hanging="360"/>
+      </w:pPr>
+      <w:rPr>
+        <w:rFonts w:hint="default" w:ascii="Symbol" w:hAnsi="Symbol" w:eastAsia="Symbol" w:cs="Symbol"/>
+      </w:rPr>
+    </w:lvl>
+    <w:lvl w:ilvl="8">
+      <w:start w:val="1"/>
+      <w:numFmt w:val="bullet"/>
+      <w:isLgl w:val="false"/>
+      <w:suff w:val="tab"/>
+      <w:lvlText w:val="·"/>
+      <w:lvlJc w:val="left"/>
+      <w:pPr>
+        <w:ind w:left="6469" w:hanging="360"/>
+      </w:pPr>
+      <w:rPr>
+        <w:rFonts w:hint="default" w:ascii="Symbol" w:hAnsi="Symbol" w:eastAsia="Symbol" w:cs="Symbol"/>
+      </w:rPr>
+    </w:lvl>
+  </w:abstractNum>
+  <w:abstractNum w:abstractNumId="22">
     <w:multiLevelType w:val="hybridMultilevel"/>
     <w:lvl w:ilvl="0">
       <w:start w:val="1"/>
@@ -6736,6 +6967,12 @@
   </w:num>
   <w:num w:numId="21">
     <w:abstractNumId w:val="20"/>
+  </w:num>
+  <w:num w:numId="22">
+    <w:abstractNumId w:val="21"/>
+  </w:num>
+  <w:num w:numId="23">
+    <w:abstractNumId w:val="22"/>
   </w:num>
 </w:numbering>
 </file>
@@ -6894,11 +7131,11 @@
     <w:lsdException w:name="Bibliography" w:uiPriority="37"/>
     <w:lsdException w:name="TOC Heading" w:uiPriority="39" w:qFormat="1"/>
   </w:latentStyles>
-  <w:style w:type="paragraph" w:styleId="664">
+  <w:style w:type="paragraph" w:styleId="678">
     <w:name w:val="Heading 1"/>
-    <w:basedOn w:val="835"/>
-    <w:next w:val="835"/>
-    <w:link w:val="665"/>
+    <w:basedOn w:val="849"/>
+    <w:next w:val="849"/>
+    <w:link w:val="679"/>
     <w:uiPriority w:val="9"/>
     <w:qFormat/>
     <w:pPr>
@@ -6913,10 +7150,10 @@
       <w:szCs w:val="40"/>
     </w:rPr>
   </w:style>
-  <w:style w:type="character" w:styleId="665">
+  <w:style w:type="character" w:styleId="679">
     <w:name w:val="Heading 1 Char"/>
-    <w:basedOn w:val="836"/>
-    <w:link w:val="664"/>
+    <w:basedOn w:val="850"/>
+    <w:link w:val="678"/>
     <w:uiPriority w:val="9"/>
     <w:rPr>
       <w:rFonts w:ascii="Arial" w:hAnsi="Arial" w:eastAsia="Arial" w:cs="Arial"/>
@@ -6924,11 +7161,11 @@
       <w:szCs w:val="40"/>
     </w:rPr>
   </w:style>
-  <w:style w:type="paragraph" w:styleId="666">
+  <w:style w:type="paragraph" w:styleId="680">
     <w:name w:val="Heading 2"/>
-    <w:basedOn w:val="835"/>
-    <w:next w:val="835"/>
-    <w:link w:val="667"/>
+    <w:basedOn w:val="849"/>
+    <w:next w:val="849"/>
+    <w:link w:val="681"/>
     <w:uiPriority w:val="9"/>
     <w:unhideWhenUsed/>
     <w:qFormat/>
@@ -6943,21 +7180,21 @@
       <w:sz w:val="34"/>
     </w:rPr>
   </w:style>
-  <w:style w:type="character" w:styleId="667">
+  <w:style w:type="character" w:styleId="681">
     <w:name w:val="Heading 2 Char"/>
-    <w:basedOn w:val="836"/>
-    <w:link w:val="666"/>
+    <w:basedOn w:val="850"/>
+    <w:link w:val="680"/>
     <w:uiPriority w:val="9"/>
     <w:rPr>
       <w:rFonts w:ascii="Arial" w:hAnsi="Arial" w:eastAsia="Arial" w:cs="Arial"/>
       <w:sz w:val="34"/>
     </w:rPr>
   </w:style>
-  <w:style w:type="paragraph" w:styleId="668">
+  <w:style w:type="paragraph" w:styleId="682">
     <w:name w:val="Heading 3"/>
-    <w:basedOn w:val="835"/>
-    <w:next w:val="835"/>
-    <w:link w:val="669"/>
+    <w:basedOn w:val="849"/>
+    <w:next w:val="849"/>
+    <w:link w:val="683"/>
     <w:uiPriority w:val="9"/>
     <w:unhideWhenUsed/>
     <w:qFormat/>
@@ -6973,10 +7210,10 @@
       <w:szCs w:val="30"/>
     </w:rPr>
   </w:style>
-  <w:style w:type="character" w:styleId="669">
+  <w:style w:type="character" w:styleId="683">
     <w:name w:val="Heading 3 Char"/>
-    <w:basedOn w:val="836"/>
-    <w:link w:val="668"/>
+    <w:basedOn w:val="850"/>
+    <w:link w:val="682"/>
     <w:uiPriority w:val="9"/>
     <w:rPr>
       <w:rFonts w:ascii="Arial" w:hAnsi="Arial" w:eastAsia="Arial" w:cs="Arial"/>
@@ -6984,11 +7221,11 @@
       <w:szCs w:val="30"/>
     </w:rPr>
   </w:style>
-  <w:style w:type="paragraph" w:styleId="670">
+  <w:style w:type="paragraph" w:styleId="684">
     <w:name w:val="Heading 4"/>
-    <w:basedOn w:val="835"/>
-    <w:next w:val="835"/>
-    <w:link w:val="671"/>
+    <w:basedOn w:val="849"/>
+    <w:next w:val="849"/>
+    <w:link w:val="685"/>
     <w:uiPriority w:val="9"/>
     <w:unhideWhenUsed/>
     <w:qFormat/>
@@ -7006,10 +7243,10 @@
       <w:szCs w:val="26"/>
     </w:rPr>
   </w:style>
-  <w:style w:type="character" w:styleId="671">
+  <w:style w:type="character" w:styleId="685">
     <w:name w:val="Heading 4 Char"/>
-    <w:basedOn w:val="836"/>
-    <w:link w:val="670"/>
+    <w:basedOn w:val="850"/>
+    <w:link w:val="684"/>
     <w:uiPriority w:val="9"/>
     <w:rPr>
       <w:rFonts w:ascii="Arial" w:hAnsi="Arial" w:eastAsia="Arial" w:cs="Arial"/>
@@ -7019,11 +7256,11 @@
       <w:szCs w:val="26"/>
     </w:rPr>
   </w:style>
-  <w:style w:type="paragraph" w:styleId="672">
+  <w:style w:type="paragraph" w:styleId="686">
     <w:name w:val="Heading 5"/>
-    <w:basedOn w:val="835"/>
-    <w:next w:val="835"/>
-    <w:link w:val="673"/>
+    <w:basedOn w:val="849"/>
+    <w:next w:val="849"/>
+    <w:link w:val="687"/>
     <w:uiPriority w:val="9"/>
     <w:unhideWhenUsed/>
     <w:qFormat/>
@@ -7041,10 +7278,10 @@
       <w:szCs w:val="24"/>
     </w:rPr>
   </w:style>
-  <w:style w:type="character" w:styleId="673">
+  <w:style w:type="character" w:styleId="687">
     <w:name w:val="Heading 5 Char"/>
-    <w:basedOn w:val="836"/>
-    <w:link w:val="672"/>
+    <w:basedOn w:val="850"/>
+    <w:link w:val="686"/>
     <w:uiPriority w:val="9"/>
     <w:rPr>
       <w:rFonts w:ascii="Arial" w:hAnsi="Arial" w:eastAsia="Arial" w:cs="Arial"/>
@@ -7054,11 +7291,11 @@
       <w:szCs w:val="24"/>
     </w:rPr>
   </w:style>
-  <w:style w:type="paragraph" w:styleId="674">
+  <w:style w:type="paragraph" w:styleId="688">
     <w:name w:val="Heading 6"/>
-    <w:basedOn w:val="835"/>
-    <w:next w:val="835"/>
-    <w:link w:val="675"/>
+    <w:basedOn w:val="849"/>
+    <w:next w:val="849"/>
+    <w:link w:val="689"/>
     <w:uiPriority w:val="9"/>
     <w:unhideWhenUsed/>
     <w:qFormat/>
@@ -7076,10 +7313,10 @@
       <w:szCs w:val="22"/>
     </w:rPr>
   </w:style>
-  <w:style w:type="character" w:styleId="675">
+  <w:style w:type="character" w:styleId="689">
     <w:name w:val="Heading 6 Char"/>
-    <w:basedOn w:val="836"/>
-    <w:link w:val="674"/>
+    <w:basedOn w:val="850"/>
+    <w:link w:val="688"/>
     <w:uiPriority w:val="9"/>
     <w:rPr>
       <w:rFonts w:ascii="Arial" w:hAnsi="Arial" w:eastAsia="Arial" w:cs="Arial"/>
@@ -7089,11 +7326,11 @@
       <w:szCs w:val="22"/>
     </w:rPr>
   </w:style>
-  <w:style w:type="paragraph" w:styleId="676">
+  <w:style w:type="paragraph" w:styleId="690">
     <w:name w:val="Heading 7"/>
-    <w:basedOn w:val="835"/>
-    <w:next w:val="835"/>
-    <w:link w:val="677"/>
+    <w:basedOn w:val="849"/>
+    <w:next w:val="849"/>
+    <w:link w:val="691"/>
     <w:uiPriority w:val="9"/>
     <w:unhideWhenUsed/>
     <w:qFormat/>
@@ -7113,10 +7350,10 @@
       <w:szCs w:val="22"/>
     </w:rPr>
   </w:style>
-  <w:style w:type="character" w:styleId="677">
+  <w:style w:type="character" w:styleId="691">
     <w:name w:val="Heading 7 Char"/>
-    <w:basedOn w:val="836"/>
-    <w:link w:val="676"/>
+    <w:basedOn w:val="850"/>
+    <w:link w:val="690"/>
     <w:uiPriority w:val="9"/>
     <w:rPr>
       <w:rFonts w:ascii="Arial" w:hAnsi="Arial" w:eastAsia="Arial" w:cs="Arial"/>
@@ -7128,11 +7365,11 @@
       <w:szCs w:val="22"/>
     </w:rPr>
   </w:style>
-  <w:style w:type="paragraph" w:styleId="678">
+  <w:style w:type="paragraph" w:styleId="692">
     <w:name w:val="Heading 8"/>
-    <w:basedOn w:val="835"/>
-    <w:next w:val="835"/>
-    <w:link w:val="679"/>
+    <w:basedOn w:val="849"/>
+    <w:next w:val="849"/>
+    <w:link w:val="693"/>
     <w:uiPriority w:val="9"/>
     <w:unhideWhenUsed/>
     <w:qFormat/>
@@ -7150,10 +7387,10 @@
       <w:szCs w:val="22"/>
     </w:rPr>
   </w:style>
-  <w:style w:type="character" w:styleId="679">
+  <w:style w:type="character" w:styleId="693">
     <w:name w:val="Heading 8 Char"/>
-    <w:basedOn w:val="836"/>
-    <w:link w:val="678"/>
+    <w:basedOn w:val="850"/>
+    <w:link w:val="692"/>
     <w:uiPriority w:val="9"/>
     <w:rPr>
       <w:rFonts w:ascii="Arial" w:hAnsi="Arial" w:eastAsia="Arial" w:cs="Arial"/>
@@ -7163,11 +7400,11 @@
       <w:szCs w:val="22"/>
     </w:rPr>
   </w:style>
-  <w:style w:type="paragraph" w:styleId="680">
+  <w:style w:type="paragraph" w:styleId="694">
     <w:name w:val="Heading 9"/>
-    <w:basedOn w:val="835"/>
-    <w:next w:val="835"/>
-    <w:link w:val="681"/>
+    <w:basedOn w:val="849"/>
+    <w:next w:val="849"/>
+    <w:link w:val="695"/>
     <w:uiPriority w:val="9"/>
     <w:unhideWhenUsed/>
     <w:qFormat/>
@@ -7185,10 +7422,10 @@
       <w:szCs w:val="21"/>
     </w:rPr>
   </w:style>
-  <w:style w:type="character" w:styleId="681">
+  <w:style w:type="character" w:styleId="695">
     <w:name w:val="Heading 9 Char"/>
-    <w:basedOn w:val="836"/>
-    <w:link w:val="680"/>
+    <w:basedOn w:val="850"/>
+    <w:link w:val="694"/>
     <w:uiPriority w:val="9"/>
     <w:rPr>
       <w:rFonts w:ascii="Arial" w:hAnsi="Arial" w:eastAsia="Arial" w:cs="Arial"/>
@@ -7198,7 +7435,7 @@
       <w:szCs w:val="21"/>
     </w:rPr>
   </w:style>
-  <w:style w:type="paragraph" w:styleId="682">
+  <w:style w:type="paragraph" w:styleId="696">
     <w:name w:val="No Spacing"/>
     <w:uiPriority w:val="1"/>
     <w:qFormat/>
@@ -7206,21 +7443,21 @@
       <w:spacing w:before="0" w:after="0" w:line="240" w:lineRule="auto"/>
     </w:pPr>
   </w:style>
-  <w:style w:type="character" w:styleId="683">
+  <w:style w:type="character" w:styleId="697">
     <w:name w:val="Title Char"/>
-    <w:basedOn w:val="836"/>
-    <w:link w:val="848"/>
+    <w:basedOn w:val="850"/>
+    <w:link w:val="862"/>
     <w:uiPriority w:val="10"/>
     <w:rPr>
       <w:sz w:val="48"/>
       <w:szCs w:val="48"/>
     </w:rPr>
   </w:style>
-  <w:style w:type="paragraph" w:styleId="684">
+  <w:style w:type="paragraph" w:styleId="698">
     <w:name w:val="Subtitle"/>
-    <w:basedOn w:val="835"/>
-    <w:next w:val="835"/>
-    <w:link w:val="685"/>
+    <w:basedOn w:val="849"/>
+    <w:next w:val="849"/>
+    <w:link w:val="699"/>
     <w:uiPriority w:val="11"/>
     <w:qFormat/>
     <w:pPr>
@@ -7231,21 +7468,21 @@
       <w:szCs w:val="24"/>
     </w:rPr>
   </w:style>
-  <w:style w:type="character" w:styleId="685">
+  <w:style w:type="character" w:styleId="699">
     <w:name w:val="Subtitle Char"/>
-    <w:basedOn w:val="836"/>
-    <w:link w:val="684"/>
+    <w:basedOn w:val="850"/>
+    <w:link w:val="698"/>
     <w:uiPriority w:val="11"/>
     <w:rPr>
       <w:sz w:val="24"/>
       <w:szCs w:val="24"/>
     </w:rPr>
   </w:style>
-  <w:style w:type="paragraph" w:styleId="686">
+  <w:style w:type="paragraph" w:styleId="700">
     <w:name w:val="Quote"/>
-    <w:basedOn w:val="835"/>
-    <w:next w:val="835"/>
-    <w:link w:val="687"/>
+    <w:basedOn w:val="849"/>
+    <w:next w:val="849"/>
+    <w:link w:val="701"/>
     <w:uiPriority w:val="29"/>
     <w:qFormat/>
     <w:pPr>
@@ -7255,19 +7492,19 @@
       <w:i/>
     </w:rPr>
   </w:style>
-  <w:style w:type="character" w:styleId="687">
+  <w:style w:type="character" w:styleId="701">
     <w:name w:val="Quote Char"/>
-    <w:link w:val="686"/>
+    <w:link w:val="700"/>
     <w:uiPriority w:val="29"/>
     <w:rPr>
       <w:i/>
     </w:rPr>
   </w:style>
-  <w:style w:type="paragraph" w:styleId="688">
+  <w:style w:type="paragraph" w:styleId="702">
     <w:name w:val="Intense Quote"/>
-    <w:basedOn w:val="835"/>
-    <w:next w:val="835"/>
-    <w:link w:val="689"/>
+    <w:basedOn w:val="849"/>
+    <w:next w:val="849"/>
+    <w:link w:val="703"/>
     <w:uiPriority w:val="30"/>
     <w:qFormat/>
     <w:pPr>
@@ -7285,35 +7522,35 @@
       <w:i/>
     </w:rPr>
   </w:style>
-  <w:style w:type="character" w:styleId="689">
+  <w:style w:type="character" w:styleId="703">
     <w:name w:val="Intense Quote Char"/>
-    <w:link w:val="688"/>
+    <w:link w:val="702"/>
     <w:uiPriority w:val="30"/>
     <w:rPr>
       <w:i/>
     </w:rPr>
   </w:style>
-  <w:style w:type="character" w:styleId="690">
+  <w:style w:type="character" w:styleId="704">
     <w:name w:val="Header Char"/>
-    <w:basedOn w:val="836"/>
-    <w:link w:val="858"/>
+    <w:basedOn w:val="850"/>
+    <w:link w:val="872"/>
     <w:uiPriority w:val="99"/>
   </w:style>
-  <w:style w:type="character" w:styleId="691">
+  <w:style w:type="character" w:styleId="705">
     <w:name w:val="Footer Char"/>
-    <w:basedOn w:val="836"/>
-    <w:link w:val="860"/>
+    <w:basedOn w:val="850"/>
+    <w:link w:val="874"/>
     <w:uiPriority w:val="99"/>
   </w:style>
-  <w:style w:type="character" w:styleId="692">
+  <w:style w:type="character" w:styleId="706">
     <w:name w:val="Caption Char"/>
-    <w:basedOn w:val="846"/>
-    <w:link w:val="860"/>
+    <w:basedOn w:val="860"/>
+    <w:link w:val="874"/>
     <w:uiPriority w:val="99"/>
   </w:style>
-  <w:style w:type="table" w:styleId="693">
+  <w:style w:type="table" w:styleId="707">
     <w:name w:val="Table Grid Light"/>
-    <w:basedOn w:val="837"/>
+    <w:basedOn w:val="851"/>
     <w:uiPriority w:val="59"/>
     <w:pPr>
       <w:spacing w:after="0" w:line="240" w:lineRule="auto"/>
@@ -7336,9 +7573,9 @@
       </w:tblCellMar>
     </w:tblPr>
   </w:style>
-  <w:style w:type="table" w:styleId="694">
+  <w:style w:type="table" w:styleId="708">
     <w:name w:val="Plain Table 1"/>
-    <w:basedOn w:val="837"/>
+    <w:basedOn w:val="851"/>
     <w:uiPriority w:val="59"/>
     <w:pPr>
       <w:spacing w:after="0" w:line="240" w:lineRule="auto"/>
@@ -7403,9 +7640,9 @@
       </w:rPr>
     </w:tblStylePr>
   </w:style>
-  <w:style w:type="table" w:styleId="695">
+  <w:style w:type="table" w:styleId="709">
     <w:name w:val="Plain Table 2"/>
-    <w:basedOn w:val="837"/>
+    <w:basedOn w:val="851"/>
     <w:uiPriority w:val="59"/>
     <w:pPr>
       <w:spacing w:after="0" w:line="240" w:lineRule="auto"/>
@@ -7488,9 +7725,9 @@
       </w:rPr>
     </w:tblStylePr>
   </w:style>
-  <w:style w:type="table" w:styleId="696">
+  <w:style w:type="table" w:styleId="710">
     <w:name w:val="Plain Table 3"/>
-    <w:basedOn w:val="837"/>
+    <w:basedOn w:val="851"/>
     <w:uiPriority w:val="99"/>
     <w:pPr>
       <w:spacing w:after="0" w:line="240" w:lineRule="auto"/>
@@ -7565,9 +7802,9 @@
       </w:rPr>
     </w:tblStylePr>
   </w:style>
-  <w:style w:type="table" w:styleId="697">
+  <w:style w:type="table" w:styleId="711">
     <w:name w:val="Plain Table 4"/>
-    <w:basedOn w:val="837"/>
+    <w:basedOn w:val="851"/>
     <w:uiPriority w:val="99"/>
     <w:pPr>
       <w:spacing w:after="0" w:line="240" w:lineRule="auto"/>
@@ -7622,9 +7859,9 @@
       </w:rPr>
     </w:tblStylePr>
   </w:style>
-  <w:style w:type="table" w:styleId="698">
+  <w:style w:type="table" w:styleId="712">
     <w:name w:val="Plain Table 5"/>
-    <w:basedOn w:val="837"/>
+    <w:basedOn w:val="851"/>
     <w:uiPriority w:val="99"/>
     <w:pPr>
       <w:spacing w:after="0" w:line="240" w:lineRule="auto"/>
@@ -7710,9 +7947,9 @@
       </w:tcPr>
     </w:tblStylePr>
   </w:style>
-  <w:style w:type="table" w:styleId="699">
+  <w:style w:type="table" w:styleId="713">
     <w:name w:val="Grid Table 1 Light"/>
-    <w:basedOn w:val="837"/>
+    <w:basedOn w:val="851"/>
     <w:uiPriority w:val="99"/>
     <w:pPr>
       <w:spacing w:after="0" w:line="240" w:lineRule="auto"/>
@@ -7775,9 +8012,9 @@
       </w:rPr>
     </w:tblStylePr>
   </w:style>
-  <w:style w:type="table" w:styleId="700">
+  <w:style w:type="table" w:styleId="714">
     <w:name w:val="Grid Table 1 Light - Accent 1"/>
-    <w:basedOn w:val="837"/>
+    <w:basedOn w:val="851"/>
     <w:uiPriority w:val="99"/>
     <w:pPr>
       <w:spacing w:after="0" w:line="240" w:lineRule="auto"/>
@@ -7840,9 +8077,9 @@
       </w:rPr>
     </w:tblStylePr>
   </w:style>
-  <w:style w:type="table" w:styleId="701">
+  <w:style w:type="table" w:styleId="715">
     <w:name w:val="Grid Table 1 Light - Accent 2"/>
-    <w:basedOn w:val="837"/>
+    <w:basedOn w:val="851"/>
     <w:uiPriority w:val="99"/>
     <w:pPr>
       <w:spacing w:after="0" w:line="240" w:lineRule="auto"/>
@@ -7905,9 +8142,9 @@
       </w:rPr>
     </w:tblStylePr>
   </w:style>
-  <w:style w:type="table" w:styleId="702">
+  <w:style w:type="table" w:styleId="716">
     <w:name w:val="Grid Table 1 Light - Accent 3"/>
-    <w:basedOn w:val="837"/>
+    <w:basedOn w:val="851"/>
     <w:uiPriority w:val="99"/>
     <w:pPr>
       <w:spacing w:after="0" w:line="240" w:lineRule="auto"/>
@@ -7970,9 +8207,9 @@
       </w:rPr>
     </w:tblStylePr>
   </w:style>
-  <w:style w:type="table" w:styleId="703">
+  <w:style w:type="table" w:styleId="717">
     <w:name w:val="Grid Table 1 Light - Accent 4"/>
-    <w:basedOn w:val="837"/>
+    <w:basedOn w:val="851"/>
     <w:uiPriority w:val="99"/>
     <w:pPr>
       <w:spacing w:after="0" w:line="240" w:lineRule="auto"/>
@@ -8035,9 +8272,9 @@
       </w:rPr>
     </w:tblStylePr>
   </w:style>
-  <w:style w:type="table" w:styleId="704">
+  <w:style w:type="table" w:styleId="718">
     <w:name w:val="Grid Table 1 Light - Accent 5"/>
-    <w:basedOn w:val="837"/>
+    <w:basedOn w:val="851"/>
     <w:uiPriority w:val="99"/>
     <w:pPr>
       <w:spacing w:after="0" w:line="240" w:lineRule="auto"/>
@@ -8100,9 +8337,9 @@
       </w:rPr>
     </w:tblStylePr>
   </w:style>
-  <w:style w:type="table" w:styleId="705">
+  <w:style w:type="table" w:styleId="719">
     <w:name w:val="Grid Table 1 Light - Accent 6"/>
-    <w:basedOn w:val="837"/>
+    <w:basedOn w:val="851"/>
     <w:uiPriority w:val="99"/>
     <w:pPr>
       <w:spacing w:after="0" w:line="240" w:lineRule="auto"/>
@@ -8165,9 +8402,9 @@
       </w:rPr>
     </w:tblStylePr>
   </w:style>
-  <w:style w:type="table" w:styleId="706">
+  <w:style w:type="table" w:styleId="720">
     <w:name w:val="Grid Table 2"/>
-    <w:basedOn w:val="837"/>
+    <w:basedOn w:val="851"/>
     <w:uiPriority w:val="99"/>
     <w:pPr>
       <w:spacing w:after="0" w:line="240" w:lineRule="auto"/>
@@ -8245,9 +8482,9 @@
       </w:tcPr>
     </w:tblStylePr>
   </w:style>
-  <w:style w:type="table" w:styleId="707">
+  <w:style w:type="table" w:styleId="721">
     <w:name w:val="Grid Table 2 - Accent 1"/>
-    <w:basedOn w:val="837"/>
+    <w:basedOn w:val="851"/>
     <w:uiPriority w:val="99"/>
     <w:pPr>
       <w:spacing w:after="0" w:line="240" w:lineRule="auto"/>
@@ -8325,9 +8562,9 @@
       </w:tcPr>
     </w:tblStylePr>
   </w:style>
-  <w:style w:type="table" w:styleId="708">
+  <w:style w:type="table" w:styleId="722">
     <w:name w:val="Grid Table 2 - Accent 2"/>
-    <w:basedOn w:val="837"/>
+    <w:basedOn w:val="851"/>
     <w:uiPriority w:val="99"/>
     <w:pPr>
       <w:spacing w:after="0" w:line="240" w:lineRule="auto"/>
@@ -8405,9 +8642,9 @@
       </w:tcPr>
     </w:tblStylePr>
   </w:style>
-  <w:style w:type="table" w:styleId="709">
+  <w:style w:type="table" w:styleId="723">
     <w:name w:val="Grid Table 2 - Accent 3"/>
-    <w:basedOn w:val="837"/>
+    <w:basedOn w:val="851"/>
     <w:uiPriority w:val="99"/>
     <w:pPr>
       <w:spacing w:after="0" w:line="240" w:lineRule="auto"/>
@@ -8485,9 +8722,9 @@
       </w:tcPr>
     </w:tblStylePr>
   </w:style>
-  <w:style w:type="table" w:styleId="710">
+  <w:style w:type="table" w:styleId="724">
     <w:name w:val="Grid Table 2 - Accent 4"/>
-    <w:basedOn w:val="837"/>
+    <w:basedOn w:val="851"/>
     <w:uiPriority w:val="99"/>
     <w:pPr>
       <w:spacing w:after="0" w:line="240" w:lineRule="auto"/>
@@ -8565,9 +8802,9 @@
       </w:tcPr>
     </w:tblStylePr>
   </w:style>
-  <w:style w:type="table" w:styleId="711">
+  <w:style w:type="table" w:styleId="725">
     <w:name w:val="Grid Table 2 - Accent 5"/>
-    <w:basedOn w:val="837"/>
+    <w:basedOn w:val="851"/>
     <w:uiPriority w:val="99"/>
     <w:pPr>
       <w:spacing w:after="0" w:line="240" w:lineRule="auto"/>
@@ -8645,9 +8882,9 @@
       </w:tcPr>
     </w:tblStylePr>
   </w:style>
-  <w:style w:type="table" w:styleId="712">
+  <w:style w:type="table" w:styleId="726">
     <w:name w:val="Grid Table 2 - Accent 6"/>
-    <w:basedOn w:val="837"/>
+    <w:basedOn w:val="851"/>
     <w:uiPriority w:val="99"/>
     <w:pPr>
       <w:spacing w:after="0" w:line="240" w:lineRule="auto"/>
@@ -8725,9 +8962,9 @@
       </w:tcPr>
     </w:tblStylePr>
   </w:style>
-  <w:style w:type="table" w:styleId="713">
+  <w:style w:type="table" w:styleId="727">
     <w:name w:val="Grid Table 3"/>
-    <w:basedOn w:val="837"/>
+    <w:basedOn w:val="851"/>
     <w:uiPriority w:val="99"/>
     <w:pPr>
       <w:spacing w:after="0" w:line="240" w:lineRule="auto"/>
@@ -8826,9 +9063,9 @@
       </w:tcPr>
     </w:tblStylePr>
   </w:style>
-  <w:style w:type="table" w:styleId="714">
+  <w:style w:type="table" w:styleId="728">
     <w:name w:val="Grid Table 3 - Accent 1"/>
-    <w:basedOn w:val="837"/>
+    <w:basedOn w:val="851"/>
     <w:uiPriority w:val="99"/>
     <w:pPr>
       <w:spacing w:after="0" w:line="240" w:lineRule="auto"/>
@@ -8927,9 +9164,9 @@
       </w:tcPr>
     </w:tblStylePr>
   </w:style>
-  <w:style w:type="table" w:styleId="715">
+  <w:style w:type="table" w:styleId="729">
     <w:name w:val="Grid Table 3 - Accent 2"/>
-    <w:basedOn w:val="837"/>
+    <w:basedOn w:val="851"/>
     <w:uiPriority w:val="99"/>
     <w:pPr>
       <w:spacing w:after="0" w:line="240" w:lineRule="auto"/>
@@ -9028,9 +9265,9 @@
       </w:tcPr>
     </w:tblStylePr>
   </w:style>
-  <w:style w:type="table" w:styleId="716">
+  <w:style w:type="table" w:styleId="730">
     <w:name w:val="Grid Table 3 - Accent 3"/>
-    <w:basedOn w:val="837"/>
+    <w:basedOn w:val="851"/>
     <w:uiPriority w:val="99"/>
     <w:pPr>
       <w:spacing w:after="0" w:line="240" w:lineRule="auto"/>
@@ -9129,9 +9366,9 @@
       </w:tcPr>
     </w:tblStylePr>
   </w:style>
-  <w:style w:type="table" w:styleId="717">
+  <w:style w:type="table" w:styleId="731">
     <w:name w:val="Grid Table 3 - Accent 4"/>
-    <w:basedOn w:val="837"/>
+    <w:basedOn w:val="851"/>
     <w:uiPriority w:val="99"/>
     <w:pPr>
       <w:spacing w:after="0" w:line="240" w:lineRule="auto"/>
@@ -9230,9 +9467,9 @@
       </w:tcPr>
     </w:tblStylePr>
   </w:style>
-  <w:style w:type="table" w:styleId="718">
+  <w:style w:type="table" w:styleId="732">
     <w:name w:val="Grid Table 3 - Accent 5"/>
-    <w:basedOn w:val="837"/>
+    <w:basedOn w:val="851"/>
     <w:uiPriority w:val="99"/>
     <w:pPr>
       <w:spacing w:after="0" w:line="240" w:lineRule="auto"/>
@@ -9331,9 +9568,9 @@
       </w:tcPr>
     </w:tblStylePr>
   </w:style>
-  <w:style w:type="table" w:styleId="719">
+  <w:style w:type="table" w:styleId="733">
     <w:name w:val="Grid Table 3 - Accent 6"/>
-    <w:basedOn w:val="837"/>
+    <w:basedOn w:val="851"/>
     <w:uiPriority w:val="99"/>
     <w:pPr>
       <w:spacing w:after="0" w:line="240" w:lineRule="auto"/>
@@ -9432,9 +9669,9 @@
       </w:tcPr>
     </w:tblStylePr>
   </w:style>
-  <w:style w:type="table" w:styleId="720">
+  <w:style w:type="table" w:styleId="734">
     <w:name w:val="Grid Table 4"/>
-    <w:basedOn w:val="837"/>
+    <w:basedOn w:val="851"/>
     <w:uiPriority w:val="59"/>
     <w:pPr>
       <w:spacing w:after="0" w:line="240" w:lineRule="auto"/>
@@ -9513,9 +9750,9 @@
       </w:tcPr>
     </w:tblStylePr>
   </w:style>
-  <w:style w:type="table" w:styleId="721">
+  <w:style w:type="table" w:styleId="735">
     <w:name w:val="Grid Table 4 - Accent 1"/>
-    <w:basedOn w:val="837"/>
+    <w:basedOn w:val="851"/>
     <w:uiPriority w:val="59"/>
     <w:pPr>
       <w:spacing w:after="0" w:line="240" w:lineRule="auto"/>
@@ -9594,9 +9831,9 @@
       </w:tcPr>
     </w:tblStylePr>
   </w:style>
-  <w:style w:type="table" w:styleId="722">
+  <w:style w:type="table" w:styleId="736">
     <w:name w:val="Grid Table 4 - Accent 2"/>
-    <w:basedOn w:val="837"/>
+    <w:basedOn w:val="851"/>
     <w:uiPriority w:val="59"/>
     <w:pPr>
       <w:spacing w:after="0" w:line="240" w:lineRule="auto"/>
@@ -9675,9 +9912,9 @@
       </w:tcPr>
     </w:tblStylePr>
   </w:style>
-  <w:style w:type="table" w:styleId="723">
+  <w:style w:type="table" w:styleId="737">
     <w:name w:val="Grid Table 4 - Accent 3"/>
-    <w:basedOn w:val="837"/>
+    <w:basedOn w:val="851"/>
     <w:uiPriority w:val="59"/>
     <w:pPr>
       <w:spacing w:after="0" w:line="240" w:lineRule="auto"/>
@@ -9756,9 +9993,9 @@
       </w:tcPr>
     </w:tblStylePr>
   </w:style>
-  <w:style w:type="table" w:styleId="724">
+  <w:style w:type="table" w:styleId="738">
     <w:name w:val="Grid Table 4 - Accent 4"/>
-    <w:basedOn w:val="837"/>
+    <w:basedOn w:val="851"/>
     <w:uiPriority w:val="59"/>
     <w:pPr>
       <w:spacing w:after="0" w:line="240" w:lineRule="auto"/>
@@ -9837,9 +10074,9 @@
       </w:tcPr>
     </w:tblStylePr>
   </w:style>
-  <w:style w:type="table" w:styleId="725">
+  <w:style w:type="table" w:styleId="739">
     <w:name w:val="Grid Table 4 - Accent 5"/>
-    <w:basedOn w:val="837"/>
+    <w:basedOn w:val="851"/>
     <w:uiPriority w:val="59"/>
     <w:pPr>
       <w:spacing w:after="0" w:line="240" w:lineRule="auto"/>
@@ -9918,9 +10155,9 @@
       </w:tcPr>
     </w:tblStylePr>
   </w:style>
-  <w:style w:type="table" w:styleId="726">
+  <w:style w:type="table" w:styleId="740">
     <w:name w:val="Grid Table 4 - Accent 6"/>
-    <w:basedOn w:val="837"/>
+    <w:basedOn w:val="851"/>
     <w:uiPriority w:val="59"/>
     <w:pPr>
       <w:spacing w:after="0" w:line="240" w:lineRule="auto"/>
@@ -9999,9 +10236,9 @@
       </w:tcPr>
     </w:tblStylePr>
   </w:style>
-  <w:style w:type="table" w:styleId="727">
+  <w:style w:type="table" w:styleId="741">
     <w:name w:val="Grid Table 5 Dark"/>
-    <w:basedOn w:val="837"/>
+    <w:basedOn w:val="851"/>
     <w:uiPriority w:val="99"/>
     <w:pPr>
       <w:spacing w:after="0" w:line="240" w:lineRule="auto"/>
@@ -10078,9 +10315,9 @@
       </w:tcPr>
     </w:tblStylePr>
   </w:style>
-  <w:style w:type="table" w:styleId="728">
+  <w:style w:type="table" w:styleId="742">
     <w:name w:val="Grid Table 5 Dark- Accent 1"/>
-    <w:basedOn w:val="837"/>
+    <w:basedOn w:val="851"/>
     <w:uiPriority w:val="99"/>
     <w:pPr>
       <w:spacing w:after="0" w:line="240" w:lineRule="auto"/>
@@ -10157,9 +10394,9 @@
       </w:tcPr>
     </w:tblStylePr>
   </w:style>
-  <w:style w:type="table" w:styleId="729">
+  <w:style w:type="table" w:styleId="743">
     <w:name w:val="Grid Table 5 Dark - Accent 2"/>
-    <w:basedOn w:val="837"/>
+    <w:basedOn w:val="851"/>
     <w:uiPriority w:val="99"/>
     <w:pPr>
       <w:spacing w:after="0" w:line="240" w:lineRule="auto"/>
@@ -10236,9 +10473,9 @@
       </w:tcPr>
     </w:tblStylePr>
   </w:style>
-  <w:style w:type="table" w:styleId="730">
+  <w:style w:type="table" w:styleId="744">
     <w:name w:val="Grid Table 5 Dark - Accent 3"/>
-    <w:basedOn w:val="837"/>
+    <w:basedOn w:val="851"/>
     <w:uiPriority w:val="99"/>
     <w:pPr>
       <w:spacing w:after="0" w:line="240" w:lineRule="auto"/>
@@ -10315,9 +10552,9 @@
       </w:tcPr>
     </w:tblStylePr>
   </w:style>
-  <w:style w:type="table" w:styleId="731">
+  <w:style w:type="table" w:styleId="745">
     <w:name w:val="Grid Table 5 Dark- Accent 4"/>
-    <w:basedOn w:val="837"/>
+    <w:basedOn w:val="851"/>
     <w:uiPriority w:val="99"/>
     <w:pPr>
       <w:spacing w:after="0" w:line="240" w:lineRule="auto"/>
@@ -10394,9 +10631,9 @@
       </w:tcPr>
     </w:tblStylePr>
   </w:style>
-  <w:style w:type="table" w:styleId="732">
+  <w:style w:type="table" w:styleId="746">
     <w:name w:val="Grid Table 5 Dark - Accent 5"/>
-    <w:basedOn w:val="837"/>
+    <w:basedOn w:val="851"/>
     <w:uiPriority w:val="99"/>
     <w:pPr>
       <w:spacing w:after="0" w:line="240" w:lineRule="auto"/>
@@ -10473,9 +10710,9 @@
       </w:tcPr>
     </w:tblStylePr>
   </w:style>
-  <w:style w:type="table" w:styleId="733">
+  <w:style w:type="table" w:styleId="747">
     <w:name w:val="Grid Table 5 Dark - Accent 6"/>
-    <w:basedOn w:val="837"/>
+    <w:basedOn w:val="851"/>
     <w:uiPriority w:val="99"/>
     <w:pPr>
       <w:spacing w:after="0" w:line="240" w:lineRule="auto"/>
@@ -10552,9 +10789,9 @@
       </w:tcPr>
     </w:tblStylePr>
   </w:style>
-  <w:style w:type="table" w:styleId="734">
+  <w:style w:type="table" w:styleId="748">
     <w:name w:val="Grid Table 6 Colorful"/>
-    <w:basedOn w:val="837"/>
+    <w:basedOn w:val="851"/>
     <w:uiPriority w:val="99"/>
     <w:pPr>
       <w:spacing w:after="0" w:line="240" w:lineRule="auto"/>
@@ -10631,9 +10868,9 @@
       </w:rPr>
     </w:tblStylePr>
   </w:style>
-  <w:style w:type="table" w:styleId="735">
+  <w:style w:type="table" w:styleId="749">
     <w:name w:val="Grid Table 6 Colorful - Accent 1"/>
-    <w:basedOn w:val="837"/>
+    <w:basedOn w:val="851"/>
     <w:uiPriority w:val="99"/>
     <w:pPr>
       <w:spacing w:after="0" w:line="240" w:lineRule="auto"/>
@@ -10710,9 +10947,9 @@
       </w:rPr>
     </w:tblStylePr>
   </w:style>
-  <w:style w:type="table" w:styleId="736">
+  <w:style w:type="table" w:styleId="750">
     <w:name w:val="Grid Table 6 Colorful - Accent 2"/>
-    <w:basedOn w:val="837"/>
+    <w:basedOn w:val="851"/>
     <w:uiPriority w:val="99"/>
     <w:pPr>
       <w:spacing w:after="0" w:line="240" w:lineRule="auto"/>
@@ -10789,9 +11026,9 @@
       </w:rPr>
     </w:tblStylePr>
   </w:style>
-  <w:style w:type="table" w:styleId="737">
+  <w:style w:type="table" w:styleId="751">
     <w:name w:val="Grid Table 6 Colorful - Accent 3"/>
-    <w:basedOn w:val="837"/>
+    <w:basedOn w:val="851"/>
     <w:uiPriority w:val="99"/>
     <w:pPr>
       <w:spacing w:after="0" w:line="240" w:lineRule="auto"/>
@@ -10868,9 +11105,9 @@
       </w:rPr>
     </w:tblStylePr>
   </w:style>
-  <w:style w:type="table" w:styleId="738">
+  <w:style w:type="table" w:styleId="752">
     <w:name w:val="Grid Table 6 Colorful - Accent 4"/>
-    <w:basedOn w:val="837"/>
+    <w:basedOn w:val="851"/>
     <w:uiPriority w:val="99"/>
     <w:pPr>
       <w:spacing w:after="0" w:line="240" w:lineRule="auto"/>
@@ -10947,9 +11184,9 @@
       </w:rPr>
     </w:tblStylePr>
   </w:style>
-  <w:style w:type="table" w:styleId="739">
+  <w:style w:type="table" w:styleId="753">
     <w:name w:val="Grid Table 6 Colorful - Accent 5"/>
-    <w:basedOn w:val="837"/>
+    <w:basedOn w:val="851"/>
     <w:uiPriority w:val="99"/>
     <w:pPr>
       <w:spacing w:after="0" w:line="240" w:lineRule="auto"/>
@@ -11026,9 +11263,9 @@
       </w:rPr>
     </w:tblStylePr>
   </w:style>
-  <w:style w:type="table" w:styleId="740">
+  <w:style w:type="table" w:styleId="754">
     <w:name w:val="Grid Table 6 Colorful - Accent 6"/>
-    <w:basedOn w:val="837"/>
+    <w:basedOn w:val="851"/>
     <w:uiPriority w:val="99"/>
     <w:pPr>
       <w:spacing w:after="0" w:line="240" w:lineRule="auto"/>
@@ -11105,9 +11342,9 @@
       </w:rPr>
     </w:tblStylePr>
   </w:style>
-  <w:style w:type="table" w:styleId="741">
+  <w:style w:type="table" w:styleId="755">
     <w:name w:val="Grid Table 7 Colorful"/>
-    <w:basedOn w:val="837"/>
+    <w:basedOn w:val="851"/>
     <w:uiPriority w:val="99"/>
     <w:pPr>
       <w:spacing w:after="0" w:line="240" w:lineRule="auto"/>
@@ -11217,9 +11454,9 @@
       </w:tcPr>
     </w:tblStylePr>
   </w:style>
-  <w:style w:type="table" w:styleId="742">
+  <w:style w:type="table" w:styleId="756">
     <w:name w:val="Grid Table 7 Colorful - Accent 1"/>
-    <w:basedOn w:val="837"/>
+    <w:basedOn w:val="851"/>
     <w:uiPriority w:val="99"/>
     <w:pPr>
       <w:spacing w:after="0" w:line="240" w:lineRule="auto"/>
@@ -11329,9 +11566,9 @@
       </w:tcPr>
     </w:tblStylePr>
   </w:style>
-  <w:style w:type="table" w:styleId="743">
+  <w:style w:type="table" w:styleId="757">
     <w:name w:val="Grid Table 7 Colorful - Accent 2"/>
-    <w:basedOn w:val="837"/>
+    <w:basedOn w:val="851"/>
     <w:uiPriority w:val="99"/>
     <w:pPr>
       <w:spacing w:after="0" w:line="240" w:lineRule="auto"/>
@@ -11441,9 +11678,9 @@
       </w:tcPr>
     </w:tblStylePr>
   </w:style>
-  <w:style w:type="table" w:styleId="744">
+  <w:style w:type="table" w:styleId="758">
     <w:name w:val="Grid Table 7 Colorful - Accent 3"/>
-    <w:basedOn w:val="837"/>
+    <w:basedOn w:val="851"/>
     <w:uiPriority w:val="99"/>
     <w:pPr>
       <w:spacing w:after="0" w:line="240" w:lineRule="auto"/>
@@ -11553,9 +11790,9 @@
       </w:tcPr>
     </w:tblStylePr>
   </w:style>
-  <w:style w:type="table" w:styleId="745">
+  <w:style w:type="table" w:styleId="759">
     <w:name w:val="Grid Table 7 Colorful - Accent 4"/>
-    <w:basedOn w:val="837"/>
+    <w:basedOn w:val="851"/>
     <w:uiPriority w:val="99"/>
     <w:pPr>
       <w:spacing w:after="0" w:line="240" w:lineRule="auto"/>
@@ -11665,9 +11902,9 @@
       </w:tcPr>
     </w:tblStylePr>
   </w:style>
-  <w:style w:type="table" w:styleId="746">
+  <w:style w:type="table" w:styleId="760">
     <w:name w:val="Grid Table 7 Colorful - Accent 5"/>
-    <w:basedOn w:val="837"/>
+    <w:basedOn w:val="851"/>
     <w:uiPriority w:val="99"/>
     <w:pPr>
       <w:spacing w:after="0" w:line="240" w:lineRule="auto"/>
@@ -11777,9 +12014,9 @@
       </w:tcPr>
     </w:tblStylePr>
   </w:style>
-  <w:style w:type="table" w:styleId="747">
+  <w:style w:type="table" w:styleId="761">
     <w:name w:val="Grid Table 7 Colorful - Accent 6"/>
-    <w:basedOn w:val="837"/>
+    <w:basedOn w:val="851"/>
     <w:uiPriority w:val="99"/>
     <w:pPr>
       <w:spacing w:after="0" w:line="240" w:lineRule="auto"/>
@@ -11889,9 +12126,9 @@
       </w:tcPr>
     </w:tblStylePr>
   </w:style>
-  <w:style w:type="table" w:styleId="748">
+  <w:style w:type="table" w:styleId="762">
     <w:name w:val="List Table 1 Light"/>
-    <w:basedOn w:val="837"/>
+    <w:basedOn w:val="851"/>
     <w:uiPriority w:val="99"/>
     <w:pPr>
       <w:spacing w:after="0" w:line="240" w:lineRule="auto"/>
@@ -11952,9 +12189,9 @@
       </w:tcPr>
     </w:tblStylePr>
   </w:style>
-  <w:style w:type="table" w:styleId="749">
+  <w:style w:type="table" w:styleId="763">
     <w:name w:val="List Table 1 Light - Accent 1"/>
-    <w:basedOn w:val="837"/>
+    <w:basedOn w:val="851"/>
     <w:uiPriority w:val="99"/>
     <w:pPr>
       <w:spacing w:after="0" w:line="240" w:lineRule="auto"/>
@@ -12015,9 +12252,9 @@
       </w:tcPr>
     </w:tblStylePr>
   </w:style>
-  <w:style w:type="table" w:styleId="750">
+  <w:style w:type="table" w:styleId="764">
     <w:name w:val="List Table 1 Light - Accent 2"/>
-    <w:basedOn w:val="837"/>
+    <w:basedOn w:val="851"/>
     <w:uiPriority w:val="99"/>
     <w:pPr>
       <w:spacing w:after="0" w:line="240" w:lineRule="auto"/>
@@ -12078,9 +12315,9 @@
       </w:tcPr>
     </w:tblStylePr>
   </w:style>
-  <w:style w:type="table" w:styleId="751">
+  <w:style w:type="table" w:styleId="765">
     <w:name w:val="List Table 1 Light - Accent 3"/>
-    <w:basedOn w:val="837"/>
+    <w:basedOn w:val="851"/>
     <w:uiPriority w:val="99"/>
     <w:pPr>
       <w:spacing w:after="0" w:line="240" w:lineRule="auto"/>
@@ -12141,9 +12378,9 @@
       </w:tcPr>
     </w:tblStylePr>
   </w:style>
-  <w:style w:type="table" w:styleId="752">
+  <w:style w:type="table" w:styleId="766">
     <w:name w:val="List Table 1 Light - Accent 4"/>
-    <w:basedOn w:val="837"/>
+    <w:basedOn w:val="851"/>
     <w:uiPriority w:val="99"/>
     <w:pPr>
       <w:spacing w:after="0" w:line="240" w:lineRule="auto"/>
@@ -12204,9 +12441,9 @@
       </w:tcPr>
     </w:tblStylePr>
   </w:style>
-  <w:style w:type="table" w:styleId="753">
+  <w:style w:type="table" w:styleId="767">
     <w:name w:val="List Table 1 Light - Accent 5"/>
-    <w:basedOn w:val="837"/>
+    <w:basedOn w:val="851"/>
     <w:uiPriority w:val="99"/>
     <w:pPr>
       <w:spacing w:after="0" w:line="240" w:lineRule="auto"/>
@@ -12267,9 +12504,9 @@
       </w:tcPr>
     </w:tblStylePr>
   </w:style>
-  <w:style w:type="table" w:styleId="754">
+  <w:style w:type="table" w:styleId="768">
     <w:name w:val="List Table 1 Light - Accent 6"/>
-    <w:basedOn w:val="837"/>
+    <w:basedOn w:val="851"/>
     <w:uiPriority w:val="99"/>
     <w:pPr>
       <w:spacing w:after="0" w:line="240" w:lineRule="auto"/>
@@ -12330,9 +12567,9 @@
       </w:tcPr>
     </w:tblStylePr>
   </w:style>
-  <w:style w:type="table" w:styleId="755">
+  <w:style w:type="table" w:styleId="769">
     <w:name w:val="List Table 2"/>
-    <w:basedOn w:val="837"/>
+    <w:basedOn w:val="851"/>
     <w:uiPriority w:val="99"/>
     <w:pPr>
       <w:spacing w:after="0" w:line="240" w:lineRule="auto"/>
@@ -12416,9 +12653,9 @@
       </w:tcPr>
     </w:tblStylePr>
   </w:style>
-  <w:style w:type="table" w:styleId="756">
+  <w:style w:type="table" w:styleId="770">
     <w:name w:val="List Table 2 - Accent 1"/>
-    <w:basedOn w:val="837"/>
+    <w:basedOn w:val="851"/>
     <w:uiPriority w:val="99"/>
     <w:pPr>
       <w:spacing w:after="0" w:line="240" w:lineRule="auto"/>
@@ -12502,9 +12739,9 @@
       </w:tcPr>
     </w:tblStylePr>
   </w:style>
-  <w:style w:type="table" w:styleId="757">
+  <w:style w:type="table" w:styleId="771">
     <w:name w:val="List Table 2 - Accent 2"/>
-    <w:basedOn w:val="837"/>
+    <w:basedOn w:val="851"/>
     <w:uiPriority w:val="99"/>
     <w:pPr>
       <w:spacing w:after="0" w:line="240" w:lineRule="auto"/>
@@ -12588,9 +12825,9 @@
       </w:tcPr>
     </w:tblStylePr>
   </w:style>
-  <w:style w:type="table" w:styleId="758">
+  <w:style w:type="table" w:styleId="772">
     <w:name w:val="List Table 2 - Accent 3"/>
-    <w:basedOn w:val="837"/>
+    <w:basedOn w:val="851"/>
     <w:uiPriority w:val="99"/>
     <w:pPr>
       <w:spacing w:after="0" w:line="240" w:lineRule="auto"/>
@@ -12674,9 +12911,9 @@
       </w:tcPr>
     </w:tblStylePr>
   </w:style>
-  <w:style w:type="table" w:styleId="759">
+  <w:style w:type="table" w:styleId="773">
     <w:name w:val="List Table 2 - Accent 4"/>
-    <w:basedOn w:val="837"/>
+    <w:basedOn w:val="851"/>
     <w:uiPriority w:val="99"/>
     <w:pPr>
       <w:spacing w:after="0" w:line="240" w:lineRule="auto"/>
@@ -12760,9 +12997,9 @@
       </w:tcPr>
     </w:tblStylePr>
   </w:style>
-  <w:style w:type="table" w:styleId="760">
+  <w:style w:type="table" w:styleId="774">
     <w:name w:val="List Table 2 - Accent 5"/>
-    <w:basedOn w:val="837"/>
+    <w:basedOn w:val="851"/>
     <w:uiPriority w:val="99"/>
     <w:pPr>
       <w:spacing w:after="0" w:line="240" w:lineRule="auto"/>
@@ -12846,9 +13083,9 @@
       </w:tcPr>
     </w:tblStylePr>
   </w:style>
-  <w:style w:type="table" w:styleId="761">
+  <w:style w:type="table" w:styleId="775">
     <w:name w:val="List Table 2 - Accent 6"/>
-    <w:basedOn w:val="837"/>
+    <w:basedOn w:val="851"/>
     <w:uiPriority w:val="99"/>
     <w:pPr>
       <w:spacing w:after="0" w:line="240" w:lineRule="auto"/>
@@ -12932,9 +13169,9 @@
       </w:tcPr>
     </w:tblStylePr>
   </w:style>
-  <w:style w:type="table" w:styleId="762">
+  <w:style w:type="table" w:styleId="776">
     <w:name w:val="List Table 3"/>
-    <w:basedOn w:val="837"/>
+    <w:basedOn w:val="851"/>
     <w:uiPriority w:val="99"/>
     <w:pPr>
       <w:spacing w:after="0" w:line="240" w:lineRule="auto"/>
@@ -13006,9 +13243,9 @@
       </w:rPr>
     </w:tblStylePr>
   </w:style>
-  <w:style w:type="table" w:styleId="763">
+  <w:style w:type="table" w:styleId="777">
     <w:name w:val="List Table 3 - Accent 1"/>
-    <w:basedOn w:val="837"/>
+    <w:basedOn w:val="851"/>
     <w:uiPriority w:val="99"/>
     <w:pPr>
       <w:spacing w:after="0" w:line="240" w:lineRule="auto"/>
@@ -13080,9 +13317,9 @@
       </w:rPr>
     </w:tblStylePr>
   </w:style>
-  <w:style w:type="table" w:styleId="764">
+  <w:style w:type="table" w:styleId="778">
     <w:name w:val="List Table 3 - Accent 2"/>
-    <w:basedOn w:val="837"/>
+    <w:basedOn w:val="851"/>
     <w:uiPriority w:val="99"/>
     <w:pPr>
       <w:spacing w:after="0" w:line="240" w:lineRule="auto"/>
@@ -13154,9 +13391,9 @@
       </w:rPr>
     </w:tblStylePr>
   </w:style>
-  <w:style w:type="table" w:styleId="765">
+  <w:style w:type="table" w:styleId="779">
     <w:name w:val="List Table 3 - Accent 3"/>
-    <w:basedOn w:val="837"/>
+    <w:basedOn w:val="851"/>
     <w:uiPriority w:val="99"/>
     <w:pPr>
       <w:spacing w:after="0" w:line="240" w:lineRule="auto"/>
@@ -13228,9 +13465,9 @@
       </w:rPr>
     </w:tblStylePr>
   </w:style>
-  <w:style w:type="table" w:styleId="766">
+  <w:style w:type="table" w:styleId="780">
     <w:name w:val="List Table 3 - Accent 4"/>
-    <w:basedOn w:val="837"/>
+    <w:basedOn w:val="851"/>
     <w:uiPriority w:val="99"/>
     <w:pPr>
       <w:spacing w:after="0" w:line="240" w:lineRule="auto"/>
@@ -13302,9 +13539,9 @@
       </w:rPr>
     </w:tblStylePr>
   </w:style>
-  <w:style w:type="table" w:styleId="767">
+  <w:style w:type="table" w:styleId="781">
     <w:name w:val="List Table 3 - Accent 5"/>
-    <w:basedOn w:val="837"/>
+    <w:basedOn w:val="851"/>
     <w:uiPriority w:val="99"/>
     <w:pPr>
       <w:spacing w:after="0" w:line="240" w:lineRule="auto"/>
@@ -13376,9 +13613,9 @@
       </w:rPr>
     </w:tblStylePr>
   </w:style>
-  <w:style w:type="table" w:styleId="768">
+  <w:style w:type="table" w:styleId="782">
     <w:name w:val="List Table 3 - Accent 6"/>
-    <w:basedOn w:val="837"/>
+    <w:basedOn w:val="851"/>
     <w:uiPriority w:val="99"/>
     <w:pPr>
       <w:spacing w:after="0" w:line="240" w:lineRule="auto"/>
@@ -13450,9 +13687,9 @@
       </w:rPr>
     </w:tblStylePr>
   </w:style>
-  <w:style w:type="table" w:styleId="769">
+  <w:style w:type="table" w:styleId="783">
     <w:name w:val="List Table 4"/>
-    <w:basedOn w:val="837"/>
+    <w:basedOn w:val="851"/>
     <w:uiPriority w:val="99"/>
     <w:pPr>
       <w:spacing w:after="0" w:line="240" w:lineRule="auto"/>
@@ -13519,9 +13756,9 @@
       </w:rPr>
     </w:tblStylePr>
   </w:style>
-  <w:style w:type="table" w:styleId="770">
+  <w:style w:type="table" w:styleId="784">
     <w:name w:val="List Table 4 - Accent 1"/>
-    <w:basedOn w:val="837"/>
+    <w:basedOn w:val="851"/>
     <w:uiPriority w:val="99"/>
     <w:pPr>
       <w:spacing w:after="0" w:line="240" w:lineRule="auto"/>
@@ -13588,9 +13825,9 @@
       </w:rPr>
     </w:tblStylePr>
   </w:style>
-  <w:style w:type="table" w:styleId="771">
+  <w:style w:type="table" w:styleId="785">
     <w:name w:val="List Table 4 - Accent 2"/>
-    <w:basedOn w:val="837"/>
+    <w:basedOn w:val="851"/>
     <w:uiPriority w:val="99"/>
     <w:pPr>
       <w:spacing w:after="0" w:line="240" w:lineRule="auto"/>
@@ -13657,9 +13894,9 @@
       </w:rPr>
     </w:tblStylePr>
   </w:style>
-  <w:style w:type="table" w:styleId="772">
+  <w:style w:type="table" w:styleId="786">
     <w:name w:val="List Table 4 - Accent 3"/>
-    <w:basedOn w:val="837"/>
+    <w:basedOn w:val="851"/>
     <w:uiPriority w:val="99"/>
     <w:pPr>
       <w:spacing w:after="0" w:line="240" w:lineRule="auto"/>
@@ -13726,9 +13963,9 @@
       </w:rPr>
     </w:tblStylePr>
   </w:style>
-  <w:style w:type="table" w:styleId="773">
+  <w:style w:type="table" w:styleId="787">
     <w:name w:val="List Table 4 - Accent 4"/>
-    <w:basedOn w:val="837"/>
+    <w:basedOn w:val="851"/>
     <w:uiPriority w:val="99"/>
     <w:pPr>
       <w:spacing w:after="0" w:line="240" w:lineRule="auto"/>
@@ -13795,9 +14032,9 @@
       </w:rPr>
     </w:tblStylePr>
   </w:style>
-  <w:style w:type="table" w:styleId="774">
+  <w:style w:type="table" w:styleId="788">
     <w:name w:val="List Table 4 - Accent 5"/>
-    <w:basedOn w:val="837"/>
+    <w:basedOn w:val="851"/>
     <w:uiPriority w:val="99"/>
     <w:pPr>
       <w:spacing w:after="0" w:line="240" w:lineRule="auto"/>
@@ -13864,9 +14101,9 @@
       </w:rPr>
     </w:tblStylePr>
   </w:style>
-  <w:style w:type="table" w:styleId="775">
+  <w:style w:type="table" w:styleId="789">
     <w:name w:val="List Table 4 - Accent 6"/>
-    <w:basedOn w:val="837"/>
+    <w:basedOn w:val="851"/>
     <w:uiPriority w:val="99"/>
     <w:pPr>
       <w:spacing w:after="0" w:line="240" w:lineRule="auto"/>
@@ -13933,9 +14170,9 @@
       </w:rPr>
     </w:tblStylePr>
   </w:style>
-  <w:style w:type="table" w:styleId="776">
+  <w:style w:type="table" w:styleId="790">
     <w:name w:val="List Table 5 Dark"/>
-    <w:basedOn w:val="837"/>
+    <w:basedOn w:val="851"/>
     <w:uiPriority w:val="99"/>
     <w:pPr>
       <w:spacing w:after="0" w:line="240" w:lineRule="auto"/>
@@ -14040,9 +14277,9 @@
       </w:rPr>
     </w:tblStylePr>
   </w:style>
-  <w:style w:type="table" w:styleId="777">
+  <w:style w:type="table" w:styleId="791">
     <w:name w:val="List Table 5 Dark - Accent 1"/>
-    <w:basedOn w:val="837"/>
+    <w:basedOn w:val="851"/>
     <w:uiPriority w:val="99"/>
     <w:pPr>
       <w:spacing w:after="0" w:line="240" w:lineRule="auto"/>
@@ -14147,9 +14384,9 @@
       </w:rPr>
     </w:tblStylePr>
   </w:style>
-  <w:style w:type="table" w:styleId="778">
+  <w:style w:type="table" w:styleId="792">
     <w:name w:val="List Table 5 Dark - Accent 2"/>
-    <w:basedOn w:val="837"/>
+    <w:basedOn w:val="851"/>
     <w:uiPriority w:val="99"/>
     <w:pPr>
       <w:spacing w:after="0" w:line="240" w:lineRule="auto"/>
@@ -14254,9 +14491,9 @@
       </w:rPr>
     </w:tblStylePr>
   </w:style>
-  <w:style w:type="table" w:styleId="779">
+  <w:style w:type="table" w:styleId="793">
     <w:name w:val="List Table 5 Dark - Accent 3"/>
-    <w:basedOn w:val="837"/>
+    <w:basedOn w:val="851"/>
     <w:uiPriority w:val="99"/>
     <w:pPr>
       <w:spacing w:after="0" w:line="240" w:lineRule="auto"/>
@@ -14361,9 +14598,9 @@
       </w:rPr>
     </w:tblStylePr>
   </w:style>
-  <w:style w:type="table" w:styleId="780">
+  <w:style w:type="table" w:styleId="794">
     <w:name w:val="List Table 5 Dark - Accent 4"/>
-    <w:basedOn w:val="837"/>
+    <w:basedOn w:val="851"/>
     <w:uiPriority w:val="99"/>
     <w:pPr>
       <w:spacing w:after="0" w:line="240" w:lineRule="auto"/>
@@ -14468,9 +14705,9 @@
       </w:rPr>
     </w:tblStylePr>
   </w:style>
-  <w:style w:type="table" w:styleId="781">
+  <w:style w:type="table" w:styleId="795">
     <w:name w:val="List Table 5 Dark - Accent 5"/>
-    <w:basedOn w:val="837"/>
+    <w:basedOn w:val="851"/>
     <w:uiPriority w:val="99"/>
     <w:pPr>
       <w:spacing w:after="0" w:line="240" w:lineRule="auto"/>
@@ -14575,9 +14812,9 @@
       </w:rPr>
     </w:tblStylePr>
   </w:style>
-  <w:style w:type="table" w:styleId="782">
+  <w:style w:type="table" w:styleId="796">
     <w:name w:val="List Table 5 Dark - Accent 6"/>
-    <w:basedOn w:val="837"/>
+    <w:basedOn w:val="851"/>
     <w:uiPriority w:val="99"/>
     <w:pPr>
       <w:spacing w:after="0" w:line="240" w:lineRule="auto"/>
@@ -14682,9 +14919,9 @@
       </w:rPr>
     </w:tblStylePr>
   </w:style>
-  <w:style w:type="table" w:styleId="783">
+  <w:style w:type="table" w:styleId="797">
     <w:name w:val="List Table 6 Colorful"/>
-    <w:basedOn w:val="837"/>
+    <w:basedOn w:val="851"/>
     <w:uiPriority w:val="99"/>
     <w:pPr>
       <w:spacing w:after="0" w:line="240" w:lineRule="auto"/>
@@ -14755,9 +14992,9 @@
       </w:tcPr>
     </w:tblStylePr>
   </w:style>
-  <w:style w:type="table" w:styleId="784">
+  <w:style w:type="table" w:styleId="798">
     <w:name w:val="List Table 6 Colorful - Accent 1"/>
-    <w:basedOn w:val="837"/>
+    <w:basedOn w:val="851"/>
     <w:uiPriority w:val="99"/>
     <w:pPr>
       <w:spacing w:after="0" w:line="240" w:lineRule="auto"/>
@@ -14828,9 +15065,9 @@
       </w:tcPr>
     </w:tblStylePr>
   </w:style>
-  <w:style w:type="table" w:styleId="785">
+  <w:style w:type="table" w:styleId="799">
     <w:name w:val="List Table 6 Colorful - Accent 2"/>
-    <w:basedOn w:val="837"/>
+    <w:basedOn w:val="851"/>
     <w:uiPriority w:val="99"/>
     <w:pPr>
       <w:spacing w:after="0" w:line="240" w:lineRule="auto"/>
@@ -14901,9 +15138,9 @@
       </w:tcPr>
     </w:tblStylePr>
   </w:style>
-  <w:style w:type="table" w:styleId="786">
+  <w:style w:type="table" w:styleId="800">
     <w:name w:val="List Table 6 Colorful - Accent 3"/>
-    <w:basedOn w:val="837"/>
+    <w:basedOn w:val="851"/>
     <w:uiPriority w:val="99"/>
     <w:pPr>
       <w:spacing w:after="0" w:line="240" w:lineRule="auto"/>
@@ -14974,9 +15211,9 @@
       </w:tcPr>
     </w:tblStylePr>
   </w:style>
-  <w:style w:type="table" w:styleId="787">
+  <w:style w:type="table" w:styleId="801">
     <w:name w:val="List Table 6 Colorful - Accent 4"/>
-    <w:basedOn w:val="837"/>
+    <w:basedOn w:val="851"/>
     <w:uiPriority w:val="99"/>
     <w:pPr>
       <w:spacing w:after="0" w:line="240" w:lineRule="auto"/>
@@ -15047,9 +15284,9 @@
       </w:tcPr>
     </w:tblStylePr>
   </w:style>
-  <w:style w:type="table" w:styleId="788">
+  <w:style w:type="table" w:styleId="802">
     <w:name w:val="List Table 6 Colorful - Accent 5"/>
-    <w:basedOn w:val="837"/>
+    <w:basedOn w:val="851"/>
     <w:uiPriority w:val="99"/>
     <w:pPr>
       <w:spacing w:after="0" w:line="240" w:lineRule="auto"/>
@@ -15120,9 +15357,9 @@
       </w:tcPr>
     </w:tblStylePr>
   </w:style>
-  <w:style w:type="table" w:styleId="789">
+  <w:style w:type="table" w:styleId="803">
     <w:name w:val="List Table 6 Colorful - Accent 6"/>
-    <w:basedOn w:val="837"/>
+    <w:basedOn w:val="851"/>
     <w:uiPriority w:val="99"/>
     <w:pPr>
       <w:spacing w:after="0" w:line="240" w:lineRule="auto"/>
@@ -15193,9 +15430,9 @@
       </w:tcPr>
     </w:tblStylePr>
   </w:style>
-  <w:style w:type="table" w:styleId="790">
+  <w:style w:type="table" w:styleId="804">
     <w:name w:val="List Table 7 Colorful"/>
-    <w:basedOn w:val="837"/>
+    <w:basedOn w:val="851"/>
     <w:uiPriority w:val="99"/>
     <w:pPr>
       <w:spacing w:after="0" w:line="240" w:lineRule="auto"/>
@@ -15309,9 +15546,9 @@
       </w:rPr>
     </w:tblStylePr>
   </w:style>
-  <w:style w:type="table" w:styleId="791">
+  <w:style w:type="table" w:styleId="805">
     <w:name w:val="List Table 7 Colorful - Accent 1"/>
-    <w:basedOn w:val="837"/>
+    <w:basedOn w:val="851"/>
     <w:uiPriority w:val="99"/>
     <w:pPr>
       <w:spacing w:after="0" w:line="240" w:lineRule="auto"/>
@@ -15425,9 +15662,9 @@
       </w:rPr>
     </w:tblStylePr>
   </w:style>
-  <w:style w:type="table" w:styleId="792">
+  <w:style w:type="table" w:styleId="806">
     <w:name w:val="List Table 7 Colorful - Accent 2"/>
-    <w:basedOn w:val="837"/>
+    <w:basedOn w:val="851"/>
     <w:uiPriority w:val="99"/>
     <w:pPr>
       <w:spacing w:after="0" w:line="240" w:lineRule="auto"/>
@@ -15541,9 +15778,9 @@
       </w:rPr>
     </w:tblStylePr>
   </w:style>
-  <w:style w:type="table" w:styleId="793">
+  <w:style w:type="table" w:styleId="807">
     <w:name w:val="List Table 7 Colorful - Accent 3"/>
-    <w:basedOn w:val="837"/>
+    <w:basedOn w:val="851"/>
     <w:uiPriority w:val="99"/>
     <w:pPr>
       <w:spacing w:after="0" w:line="240" w:lineRule="auto"/>
@@ -15657,9 +15894,9 @@
       </w:rPr>
     </w:tblStylePr>
   </w:style>
-  <w:style w:type="table" w:styleId="794">
+  <w:style w:type="table" w:styleId="808">
     <w:name w:val="List Table 7 Colorful - Accent 4"/>
-    <w:basedOn w:val="837"/>
+    <w:basedOn w:val="851"/>
     <w:uiPriority w:val="99"/>
     <w:pPr>
       <w:spacing w:after="0" w:line="240" w:lineRule="auto"/>
@@ -15773,9 +16010,9 @@
       </w:rPr>
     </w:tblStylePr>
   </w:style>
-  <w:style w:type="table" w:styleId="795">
+  <w:style w:type="table" w:styleId="809">
     <w:name w:val="List Table 7 Colorful - Accent 5"/>
-    <w:basedOn w:val="837"/>
+    <w:basedOn w:val="851"/>
     <w:uiPriority w:val="99"/>
     <w:pPr>
       <w:spacing w:after="0" w:line="240" w:lineRule="auto"/>
@@ -15889,9 +16126,9 @@
       </w:rPr>
     </w:tblStylePr>
   </w:style>
-  <w:style w:type="table" w:styleId="796">
+  <w:style w:type="table" w:styleId="810">
     <w:name w:val="List Table 7 Colorful - Accent 6"/>
-    <w:basedOn w:val="837"/>
+    <w:basedOn w:val="851"/>
     <w:uiPriority w:val="99"/>
     <w:pPr>
       <w:spacing w:after="0" w:line="240" w:lineRule="auto"/>
@@ -16005,9 +16242,9 @@
       </w:rPr>
     </w:tblStylePr>
   </w:style>
-  <w:style w:type="table" w:styleId="797">
+  <w:style w:type="table" w:styleId="811">
     <w:name w:val="Lined - Accent"/>
-    <w:basedOn w:val="837"/>
+    <w:basedOn w:val="851"/>
     <w:uiPriority w:val="99"/>
     <w:pPr>
       <w:spacing w:after="0" w:line="240" w:lineRule="auto"/>
@@ -16095,9 +16332,9 @@
       </w:tcPr>
     </w:tblStylePr>
   </w:style>
-  <w:style w:type="table" w:styleId="798">
+  <w:style w:type="table" w:styleId="812">
     <w:name w:val="Lined - Accent 1"/>
-    <w:basedOn w:val="837"/>
+    <w:basedOn w:val="851"/>
     <w:uiPriority w:val="99"/>
     <w:pPr>
       <w:spacing w:after="0" w:line="240" w:lineRule="auto"/>
@@ -16185,9 +16422,9 @@
       </w:tcPr>
     </w:tblStylePr>
   </w:style>
-  <w:style w:type="table" w:styleId="799">
+  <w:style w:type="table" w:styleId="813">
     <w:name w:val="Lined - Accent 2"/>
-    <w:basedOn w:val="837"/>
+    <w:basedOn w:val="851"/>
     <w:uiPriority w:val="99"/>
     <w:pPr>
       <w:spacing w:after="0" w:line="240" w:lineRule="auto"/>
@@ -16275,9 +16512,9 @@
       </w:tcPr>
     </w:tblStylePr>
   </w:style>
-  <w:style w:type="table" w:styleId="800">
+  <w:style w:type="table" w:styleId="814">
     <w:name w:val="Lined - Accent 3"/>
-    <w:basedOn w:val="837"/>
+    <w:basedOn w:val="851"/>
     <w:uiPriority w:val="99"/>
     <w:pPr>
       <w:spacing w:after="0" w:line="240" w:lineRule="auto"/>
@@ -16365,9 +16602,9 @@
       </w:tcPr>
     </w:tblStylePr>
   </w:style>
-  <w:style w:type="table" w:styleId="801">
+  <w:style w:type="table" w:styleId="815">
     <w:name w:val="Lined - Accent 4"/>
-    <w:basedOn w:val="837"/>
+    <w:basedOn w:val="851"/>
     <w:uiPriority w:val="99"/>
     <w:pPr>
       <w:spacing w:after="0" w:line="240" w:lineRule="auto"/>
@@ -16455,9 +16692,9 @@
       </w:tcPr>
     </w:tblStylePr>
   </w:style>
-  <w:style w:type="table" w:styleId="802">
+  <w:style w:type="table" w:styleId="816">
     <w:name w:val="Lined - Accent 5"/>
-    <w:basedOn w:val="837"/>
+    <w:basedOn w:val="851"/>
     <w:uiPriority w:val="99"/>
     <w:pPr>
       <w:spacing w:after="0" w:line="240" w:lineRule="auto"/>
@@ -16545,9 +16782,9 @@
       </w:tcPr>
     </w:tblStylePr>
   </w:style>
-  <w:style w:type="table" w:styleId="803">
+  <w:style w:type="table" w:styleId="817">
     <w:name w:val="Lined - Accent 6"/>
-    <w:basedOn w:val="837"/>
+    <w:basedOn w:val="851"/>
     <w:uiPriority w:val="99"/>
     <w:pPr>
       <w:spacing w:after="0" w:line="240" w:lineRule="auto"/>
@@ -16635,9 +16872,9 @@
       </w:tcPr>
     </w:tblStylePr>
   </w:style>
-  <w:style w:type="table" w:styleId="804">
+  <w:style w:type="table" w:styleId="818">
     <w:name w:val="Bordered &amp; Lined - Accent"/>
-    <w:basedOn w:val="837"/>
+    <w:basedOn w:val="851"/>
     <w:uiPriority w:val="99"/>
     <w:pPr>
       <w:spacing w:after="0" w:line="240" w:lineRule="auto"/>
@@ -16733,9 +16970,9 @@
       </w:tcPr>
     </w:tblStylePr>
   </w:style>
-  <w:style w:type="table" w:styleId="805">
+  <w:style w:type="table" w:styleId="819">
     <w:name w:val="Bordered &amp; Lined - Accent 1"/>
-    <w:basedOn w:val="837"/>
+    <w:basedOn w:val="851"/>
     <w:uiPriority w:val="99"/>
     <w:pPr>
       <w:spacing w:after="0" w:line="240" w:lineRule="auto"/>
@@ -16831,9 +17068,9 @@
       </w:tcPr>
     </w:tblStylePr>
   </w:style>
-  <w:style w:type="table" w:styleId="806">
+  <w:style w:type="table" w:styleId="820">
     <w:name w:val="Bordered &amp; Lined - Accent 2"/>
-    <w:basedOn w:val="837"/>
+    <w:basedOn w:val="851"/>
     <w:uiPriority w:val="99"/>
     <w:pPr>
       <w:spacing w:after="0" w:line="240" w:lineRule="auto"/>
@@ -16929,9 +17166,9 @@
       </w:tcPr>
     </w:tblStylePr>
   </w:style>
-  <w:style w:type="table" w:styleId="807">
+  <w:style w:type="table" w:styleId="821">
     <w:name w:val="Bordered &amp; Lined - Accent 3"/>
-    <w:basedOn w:val="837"/>
+    <w:basedOn w:val="851"/>
     <w:uiPriority w:val="99"/>
     <w:pPr>
       <w:spacing w:after="0" w:line="240" w:lineRule="auto"/>
@@ -17027,9 +17264,9 @@
       </w:tcPr>
     </w:tblStylePr>
   </w:style>
-  <w:style w:type="table" w:styleId="808">
+  <w:style w:type="table" w:styleId="822">
     <w:name w:val="Bordered &amp; Lined - Accent 4"/>
-    <w:basedOn w:val="837"/>
+    <w:basedOn w:val="851"/>
     <w:uiPriority w:val="99"/>
     <w:pPr>
       <w:spacing w:after="0" w:line="240" w:lineRule="auto"/>
@@ -17125,9 +17362,9 @@
       </w:tcPr>
     </w:tblStylePr>
   </w:style>
-  <w:style w:type="table" w:styleId="809">
+  <w:style w:type="table" w:styleId="823">
     <w:name w:val="Bordered &amp; Lined - Accent 5"/>
-    <w:basedOn w:val="837"/>
+    <w:basedOn w:val="851"/>
     <w:uiPriority w:val="99"/>
     <w:pPr>
       <w:spacing w:after="0" w:line="240" w:lineRule="auto"/>
@@ -17223,9 +17460,9 @@
       </w:tcPr>
     </w:tblStylePr>
   </w:style>
-  <w:style w:type="table" w:styleId="810">
+  <w:style w:type="table" w:styleId="824">
     <w:name w:val="Bordered &amp; Lined - Accent 6"/>
-    <w:basedOn w:val="837"/>
+    <w:basedOn w:val="851"/>
     <w:uiPriority w:val="99"/>
     <w:pPr>
       <w:spacing w:after="0" w:line="240" w:lineRule="auto"/>
@@ -17321,9 +17558,9 @@
       </w:tcPr>
     </w:tblStylePr>
   </w:style>
-  <w:style w:type="table" w:styleId="811">
+  <w:style w:type="table" w:styleId="825">
     <w:name w:val="Bordered"/>
-    <w:basedOn w:val="837"/>
+    <w:basedOn w:val="851"/>
     <w:uiPriority w:val="99"/>
     <w:pPr>
       <w:spacing w:after="0" w:line="240" w:lineRule="auto"/>
@@ -17400,9 +17637,9 @@
       </w:tcPr>
     </w:tblStylePr>
   </w:style>
-  <w:style w:type="table" w:styleId="812">
+  <w:style w:type="table" w:styleId="826">
     <w:name w:val="Bordered - Accent 1"/>
-    <w:basedOn w:val="837"/>
+    <w:basedOn w:val="851"/>
     <w:uiPriority w:val="99"/>
     <w:pPr>
       <w:spacing w:after="0" w:line="240" w:lineRule="auto"/>
@@ -17479,9 +17716,9 @@
       </w:tcPr>
     </w:tblStylePr>
   </w:style>
-  <w:style w:type="table" w:styleId="813">
+  <w:style w:type="table" w:styleId="827">
     <w:name w:val="Bordered - Accent 2"/>
-    <w:basedOn w:val="837"/>
+    <w:basedOn w:val="851"/>
     <w:uiPriority w:val="99"/>
     <w:pPr>
       <w:spacing w:after="0" w:line="240" w:lineRule="auto"/>
@@ -17558,9 +17795,9 @@
       </w:tcPr>
     </w:tblStylePr>
   </w:style>
-  <w:style w:type="table" w:styleId="814">
+  <w:style w:type="table" w:styleId="828">
     <w:name w:val="Bordered - Accent 3"/>
-    <w:basedOn w:val="837"/>
+    <w:basedOn w:val="851"/>
     <w:uiPriority w:val="99"/>
     <w:pPr>
       <w:spacing w:after="0" w:line="240" w:lineRule="auto"/>
@@ -17637,9 +17874,9 @@
       </w:tcPr>
     </w:tblStylePr>
   </w:style>
-  <w:style w:type="table" w:styleId="815">
+  <w:style w:type="table" w:styleId="829">
     <w:name w:val="Bordered - Accent 4"/>
-    <w:basedOn w:val="837"/>
+    <w:basedOn w:val="851"/>
     <w:uiPriority w:val="99"/>
     <w:pPr>
       <w:spacing w:after="0" w:line="240" w:lineRule="auto"/>
@@ -17716,9 +17953,9 @@
       </w:tcPr>
     </w:tblStylePr>
   </w:style>
-  <w:style w:type="table" w:styleId="816">
+  <w:style w:type="table" w:styleId="830">
     <w:name w:val="Bordered - Accent 5"/>
-    <w:basedOn w:val="837"/>
+    <w:basedOn w:val="851"/>
     <w:uiPriority w:val="99"/>
     <w:pPr>
       <w:spacing w:after="0" w:line="240" w:lineRule="auto"/>
@@ -17795,9 +18032,9 @@
       </w:tcPr>
     </w:tblStylePr>
   </w:style>
-  <w:style w:type="table" w:styleId="817">
+  <w:style w:type="table" w:styleId="831">
     <w:name w:val="Bordered - Accent 6"/>
-    <w:basedOn w:val="837"/>
+    <w:basedOn w:val="851"/>
     <w:uiPriority w:val="99"/>
     <w:pPr>
       <w:spacing w:after="0" w:line="240" w:lineRule="auto"/>
@@ -17874,10 +18111,10 @@
       </w:tcPr>
     </w:tblStylePr>
   </w:style>
-  <w:style w:type="paragraph" w:styleId="818">
+  <w:style w:type="paragraph" w:styleId="832">
     <w:name w:val="footnote text"/>
-    <w:basedOn w:val="835"/>
-    <w:link w:val="819"/>
+    <w:basedOn w:val="849"/>
+    <w:link w:val="833"/>
     <w:uiPriority w:val="99"/>
     <w:semiHidden/>
     <w:unhideWhenUsed/>
@@ -17888,27 +18125,27 @@
       <w:sz w:val="18"/>
     </w:rPr>
   </w:style>
-  <w:style w:type="character" w:styleId="819">
+  <w:style w:type="character" w:styleId="833">
     <w:name w:val="Footnote Text Char"/>
-    <w:link w:val="818"/>
+    <w:link w:val="832"/>
     <w:uiPriority w:val="99"/>
     <w:rPr>
       <w:sz w:val="18"/>
     </w:rPr>
   </w:style>
-  <w:style w:type="character" w:styleId="820">
+  <w:style w:type="character" w:styleId="834">
     <w:name w:val="footnote reference"/>
-    <w:basedOn w:val="836"/>
+    <w:basedOn w:val="850"/>
     <w:uiPriority w:val="99"/>
     <w:unhideWhenUsed/>
     <w:rPr>
       <w:vertAlign w:val="superscript"/>
     </w:rPr>
   </w:style>
-  <w:style w:type="paragraph" w:styleId="821">
+  <w:style w:type="paragraph" w:styleId="835">
     <w:name w:val="endnote text"/>
-    <w:basedOn w:val="835"/>
-    <w:link w:val="822"/>
+    <w:basedOn w:val="849"/>
+    <w:link w:val="836"/>
     <w:uiPriority w:val="99"/>
     <w:semiHidden/>
     <w:unhideWhenUsed/>
@@ -17919,17 +18156,17 @@
       <w:sz w:val="20"/>
     </w:rPr>
   </w:style>
-  <w:style w:type="character" w:styleId="822">
+  <w:style w:type="character" w:styleId="836">
     <w:name w:val="Endnote Text Char"/>
-    <w:link w:val="821"/>
+    <w:link w:val="835"/>
     <w:uiPriority w:val="99"/>
     <w:rPr>
       <w:sz w:val="20"/>
     </w:rPr>
   </w:style>
-  <w:style w:type="character" w:styleId="823">
+  <w:style w:type="character" w:styleId="837">
     <w:name w:val="endnote reference"/>
-    <w:basedOn w:val="836"/>
+    <w:basedOn w:val="850"/>
     <w:uiPriority w:val="99"/>
     <w:semiHidden/>
     <w:unhideWhenUsed/>
@@ -17937,10 +18174,10 @@
       <w:vertAlign w:val="superscript"/>
     </w:rPr>
   </w:style>
-  <w:style w:type="paragraph" w:styleId="824">
+  <w:style w:type="paragraph" w:styleId="838">
     <w:name w:val="toc 1"/>
-    <w:basedOn w:val="835"/>
-    <w:next w:val="835"/>
+    <w:basedOn w:val="849"/>
+    <w:next w:val="849"/>
     <w:uiPriority w:val="39"/>
     <w:unhideWhenUsed/>
     <w:pPr>
@@ -17948,10 +18185,10 @@
       <w:spacing w:after="57"/>
     </w:pPr>
   </w:style>
-  <w:style w:type="paragraph" w:styleId="825">
+  <w:style w:type="paragraph" w:styleId="839">
     <w:name w:val="toc 2"/>
-    <w:basedOn w:val="835"/>
-    <w:next w:val="835"/>
+    <w:basedOn w:val="849"/>
+    <w:next w:val="849"/>
     <w:uiPriority w:val="39"/>
     <w:unhideWhenUsed/>
     <w:pPr>
@@ -17959,10 +18196,10 @@
       <w:spacing w:after="57"/>
     </w:pPr>
   </w:style>
-  <w:style w:type="paragraph" w:styleId="826">
+  <w:style w:type="paragraph" w:styleId="840">
     <w:name w:val="toc 3"/>
-    <w:basedOn w:val="835"/>
-    <w:next w:val="835"/>
+    <w:basedOn w:val="849"/>
+    <w:next w:val="849"/>
     <w:uiPriority w:val="39"/>
     <w:unhideWhenUsed/>
     <w:pPr>
@@ -17970,10 +18207,10 @@
       <w:spacing w:after="57"/>
     </w:pPr>
   </w:style>
-  <w:style w:type="paragraph" w:styleId="827">
+  <w:style w:type="paragraph" w:styleId="841">
     <w:name w:val="toc 4"/>
-    <w:basedOn w:val="835"/>
-    <w:next w:val="835"/>
+    <w:basedOn w:val="849"/>
+    <w:next w:val="849"/>
     <w:uiPriority w:val="39"/>
     <w:unhideWhenUsed/>
     <w:pPr>
@@ -17981,10 +18218,10 @@
       <w:spacing w:after="57"/>
     </w:pPr>
   </w:style>
-  <w:style w:type="paragraph" w:styleId="828">
+  <w:style w:type="paragraph" w:styleId="842">
     <w:name w:val="toc 5"/>
-    <w:basedOn w:val="835"/>
-    <w:next w:val="835"/>
+    <w:basedOn w:val="849"/>
+    <w:next w:val="849"/>
     <w:uiPriority w:val="39"/>
     <w:unhideWhenUsed/>
     <w:pPr>
@@ -17992,10 +18229,10 @@
       <w:spacing w:after="57"/>
     </w:pPr>
   </w:style>
-  <w:style w:type="paragraph" w:styleId="829">
+  <w:style w:type="paragraph" w:styleId="843">
     <w:name w:val="toc 6"/>
-    <w:basedOn w:val="835"/>
-    <w:next w:val="835"/>
+    <w:basedOn w:val="849"/>
+    <w:next w:val="849"/>
     <w:uiPriority w:val="39"/>
     <w:unhideWhenUsed/>
     <w:pPr>
@@ -18003,10 +18240,10 @@
       <w:spacing w:after="57"/>
     </w:pPr>
   </w:style>
-  <w:style w:type="paragraph" w:styleId="830">
+  <w:style w:type="paragraph" w:styleId="844">
     <w:name w:val="toc 7"/>
-    <w:basedOn w:val="835"/>
-    <w:next w:val="835"/>
+    <w:basedOn w:val="849"/>
+    <w:next w:val="849"/>
     <w:uiPriority w:val="39"/>
     <w:unhideWhenUsed/>
     <w:pPr>
@@ -18014,10 +18251,10 @@
       <w:spacing w:after="57"/>
     </w:pPr>
   </w:style>
-  <w:style w:type="paragraph" w:styleId="831">
+  <w:style w:type="paragraph" w:styleId="845">
     <w:name w:val="toc 8"/>
-    <w:basedOn w:val="835"/>
-    <w:next w:val="835"/>
+    <w:basedOn w:val="849"/>
+    <w:next w:val="849"/>
     <w:uiPriority w:val="39"/>
     <w:unhideWhenUsed/>
     <w:pPr>
@@ -18025,10 +18262,10 @@
       <w:spacing w:after="57"/>
     </w:pPr>
   </w:style>
-  <w:style w:type="paragraph" w:styleId="832">
+  <w:style w:type="paragraph" w:styleId="846">
     <w:name w:val="toc 9"/>
-    <w:basedOn w:val="835"/>
-    <w:next w:val="835"/>
+    <w:basedOn w:val="849"/>
+    <w:next w:val="849"/>
     <w:uiPriority w:val="39"/>
     <w:unhideWhenUsed/>
     <w:pPr>
@@ -18036,22 +18273,22 @@
       <w:spacing w:after="57"/>
     </w:pPr>
   </w:style>
-  <w:style w:type="paragraph" w:styleId="833">
+  <w:style w:type="paragraph" w:styleId="847">
     <w:name w:val="TOC Heading"/>
     <w:uiPriority w:val="39"/>
     <w:unhideWhenUsed/>
   </w:style>
-  <w:style w:type="paragraph" w:styleId="834">
+  <w:style w:type="paragraph" w:styleId="848">
     <w:name w:val="table of figures"/>
-    <w:basedOn w:val="835"/>
-    <w:next w:val="835"/>
+    <w:basedOn w:val="849"/>
+    <w:next w:val="849"/>
     <w:uiPriority w:val="99"/>
     <w:unhideWhenUsed/>
     <w:pPr>
       <w:spacing w:after="0" w:afterAutospacing="0"/>
     </w:pPr>
   </w:style>
-  <w:style w:type="paragraph" w:styleId="835" w:default="1">
+  <w:style w:type="paragraph" w:styleId="849" w:default="1">
     <w:name w:val="Normal"/>
     <w:qFormat/>
     <w:pPr>
@@ -18062,13 +18299,13 @@
       <w:lang w:val="en-US"/>
     </w:rPr>
   </w:style>
-  <w:style w:type="character" w:styleId="836" w:default="1">
+  <w:style w:type="character" w:styleId="850" w:default="1">
     <w:name w:val="Default Paragraph Font"/>
     <w:uiPriority w:val="1"/>
     <w:semiHidden/>
     <w:unhideWhenUsed/>
   </w:style>
-  <w:style w:type="table" w:styleId="837" w:default="1">
+  <w:style w:type="table" w:styleId="851" w:default="1">
     <w:name w:val="Normal Table"/>
     <w:uiPriority w:val="99"/>
     <w:semiHidden/>
@@ -18083,16 +18320,16 @@
       </w:tblCellMar>
     </w:tblPr>
   </w:style>
-  <w:style w:type="numbering" w:styleId="838" w:default="1">
+  <w:style w:type="numbering" w:styleId="852" w:default="1">
     <w:name w:val="No List"/>
     <w:uiPriority w:val="99"/>
     <w:semiHidden/>
     <w:unhideWhenUsed/>
   </w:style>
-  <w:style w:type="character" w:styleId="839" w:customStyle="1">
+  <w:style w:type="character" w:styleId="853" w:customStyle="1">
     <w:name w:val="Основной текст Знак"/>
-    <w:basedOn w:val="836"/>
-    <w:link w:val="844"/>
+    <w:basedOn w:val="850"/>
+    <w:link w:val="858"/>
     <w:uiPriority w:val="1"/>
     <w:qFormat/>
     <w:rPr>
@@ -18102,10 +18339,10 @@
       <w:lang w:val="en-US"/>
     </w:rPr>
   </w:style>
-  <w:style w:type="character" w:styleId="840" w:customStyle="1">
+  <w:style w:type="character" w:styleId="854" w:customStyle="1">
     <w:name w:val="Название Знак"/>
-    <w:basedOn w:val="836"/>
-    <w:link w:val="848"/>
+    <w:basedOn w:val="850"/>
+    <w:link w:val="862"/>
     <w:uiPriority w:val="10"/>
     <w:qFormat/>
     <w:rPr>
@@ -18115,9 +18352,9 @@
       <w:lang w:val="en-US"/>
     </w:rPr>
   </w:style>
-  <w:style w:type="character" w:styleId="841" w:customStyle="1">
+  <w:style w:type="character" w:styleId="855" w:customStyle="1">
     <w:name w:val="Интернет-ссылка"/>
-    <w:basedOn w:val="836"/>
+    <w:basedOn w:val="850"/>
     <w:uiPriority w:val="99"/>
     <w:unhideWhenUsed/>
     <w:rPr>
@@ -18125,14 +18362,14 @@
       <w:u w:val="single"/>
     </w:rPr>
   </w:style>
-  <w:style w:type="character" w:styleId="842" w:customStyle="1">
+  <w:style w:type="character" w:styleId="856" w:customStyle="1">
     <w:name w:val="Символ нумерации"/>
     <w:qFormat/>
   </w:style>
-  <w:style w:type="paragraph" w:styleId="843" w:customStyle="1">
+  <w:style w:type="paragraph" w:styleId="857" w:customStyle="1">
     <w:name w:val="Заголовок"/>
-    <w:basedOn w:val="835"/>
-    <w:next w:val="844"/>
+    <w:basedOn w:val="849"/>
+    <w:next w:val="858"/>
     <w:qFormat/>
     <w:pPr>
       <w:keepNext/>
@@ -18144,10 +18381,10 @@
       <w:szCs w:val="28"/>
     </w:rPr>
   </w:style>
-  <w:style w:type="paragraph" w:styleId="844">
+  <w:style w:type="paragraph" w:styleId="858">
     <w:name w:val="Body Text"/>
-    <w:basedOn w:val="835"/>
-    <w:link w:val="839"/>
+    <w:basedOn w:val="849"/>
+    <w:link w:val="853"/>
     <w:uiPriority w:val="1"/>
     <w:qFormat/>
     <w:rPr>
@@ -18155,16 +18392,16 @@
       <w:szCs w:val="21"/>
     </w:rPr>
   </w:style>
-  <w:style w:type="paragraph" w:styleId="845">
+  <w:style w:type="paragraph" w:styleId="859">
     <w:name w:val="List"/>
-    <w:basedOn w:val="844"/>
+    <w:basedOn w:val="858"/>
     <w:rPr>
       <w:rFonts w:cs="Droid Sans Devanagari"/>
     </w:rPr>
   </w:style>
-  <w:style w:type="paragraph" w:styleId="846">
+  <w:style w:type="paragraph" w:styleId="860">
     <w:name w:val="Caption"/>
-    <w:basedOn w:val="835"/>
+    <w:basedOn w:val="849"/>
     <w:qFormat/>
     <w:pPr>
       <w:spacing w:before="120" w:after="120"/>
@@ -18178,9 +18415,9 @@
       <w:szCs w:val="24"/>
     </w:rPr>
   </w:style>
-  <w:style w:type="paragraph" w:styleId="847">
+  <w:style w:type="paragraph" w:styleId="861">
     <w:name w:val="index heading"/>
-    <w:basedOn w:val="835"/>
+    <w:basedOn w:val="849"/>
     <w:qFormat/>
     <w:pPr>
       <w:suppressLineNumbers/>
@@ -18189,10 +18426,10 @@
       <w:rFonts w:cs="Droid Sans Devanagari"/>
     </w:rPr>
   </w:style>
-  <w:style w:type="paragraph" w:styleId="848">
+  <w:style w:type="paragraph" w:styleId="862">
     <w:name w:val="Title"/>
-    <w:basedOn w:val="835"/>
-    <w:link w:val="840"/>
+    <w:basedOn w:val="849"/>
+    <w:link w:val="854"/>
     <w:uiPriority w:val="10"/>
     <w:qFormat/>
     <w:pPr>
@@ -18206,9 +18443,9 @@
       <w:szCs w:val="32"/>
     </w:rPr>
   </w:style>
-  <w:style w:type="paragraph" w:styleId="849">
+  <w:style w:type="paragraph" w:styleId="863">
     <w:name w:val="List Paragraph"/>
-    <w:basedOn w:val="835"/>
+    <w:basedOn w:val="849"/>
     <w:uiPriority w:val="34"/>
     <w:qFormat/>
     <w:pPr>
@@ -18216,9 +18453,9 @@
       <w:ind w:left="720"/>
     </w:pPr>
   </w:style>
-  <w:style w:type="character" w:styleId="850">
+  <w:style w:type="character" w:styleId="864">
     <w:name w:val="Hyperlink"/>
-    <w:basedOn w:val="836"/>
+    <w:basedOn w:val="850"/>
     <w:uiPriority w:val="99"/>
     <w:unhideWhenUsed/>
     <w:rPr>
@@ -18226,9 +18463,9 @@
       <w:u w:val="single"/>
     </w:rPr>
   </w:style>
-  <w:style w:type="table" w:styleId="851">
+  <w:style w:type="table" w:styleId="865">
     <w:name w:val="Table Grid"/>
-    <w:basedOn w:val="837"/>
+    <w:basedOn w:val="851"/>
     <w:uiPriority w:val="39"/>
     <w:tblPr>
       <w:tblBorders>
@@ -18241,34 +18478,34 @@
       </w:tblBorders>
     </w:tblPr>
   </w:style>
-  <w:style w:type="character" w:styleId="852" w:customStyle="1">
+  <w:style w:type="character" w:styleId="866" w:customStyle="1">
     <w:name w:val="hljs-keyword"/>
-    <w:basedOn w:val="836"/>
-  </w:style>
-  <w:style w:type="character" w:styleId="853" w:customStyle="1">
+    <w:basedOn w:val="850"/>
+  </w:style>
+  <w:style w:type="character" w:styleId="867" w:customStyle="1">
     <w:name w:val="hljs-string"/>
-    <w:basedOn w:val="836"/>
-  </w:style>
-  <w:style w:type="character" w:styleId="854" w:customStyle="1">
+    <w:basedOn w:val="850"/>
+  </w:style>
+  <w:style w:type="character" w:styleId="868" w:customStyle="1">
     <w:name w:val="hljs-operator"/>
-    <w:basedOn w:val="836"/>
-  </w:style>
-  <w:style w:type="character" w:styleId="855" w:customStyle="1">
+    <w:basedOn w:val="850"/>
+  </w:style>
+  <w:style w:type="character" w:styleId="869" w:customStyle="1">
     <w:name w:val="hljs-number"/>
-    <w:basedOn w:val="836"/>
-  </w:style>
-  <w:style w:type="character" w:styleId="856" w:customStyle="1">
+    <w:basedOn w:val="850"/>
+  </w:style>
+  <w:style w:type="character" w:styleId="870" w:customStyle="1">
     <w:name w:val="hljs-type"/>
-    <w:basedOn w:val="836"/>
-  </w:style>
-  <w:style w:type="character" w:styleId="857" w:customStyle="1">
+    <w:basedOn w:val="850"/>
+  </w:style>
+  <w:style w:type="character" w:styleId="871" w:customStyle="1">
     <w:name w:val="hljs-literal"/>
-    <w:basedOn w:val="836"/>
-  </w:style>
-  <w:style w:type="paragraph" w:styleId="858">
+    <w:basedOn w:val="850"/>
+  </w:style>
+  <w:style w:type="paragraph" w:styleId="872">
     <w:name w:val="Header"/>
-    <w:basedOn w:val="835"/>
-    <w:link w:val="859"/>
+    <w:basedOn w:val="849"/>
+    <w:link w:val="873"/>
     <w:uiPriority w:val="99"/>
     <w:unhideWhenUsed/>
     <w:pPr>
@@ -18278,20 +18515,20 @@
       </w:tabs>
     </w:pPr>
   </w:style>
-  <w:style w:type="character" w:styleId="859" w:customStyle="1">
+  <w:style w:type="character" w:styleId="873" w:customStyle="1">
     <w:name w:val="Верхний колонтитул Знак"/>
-    <w:basedOn w:val="836"/>
-    <w:link w:val="858"/>
+    <w:basedOn w:val="850"/>
+    <w:link w:val="872"/>
     <w:uiPriority w:val="99"/>
     <w:rPr>
       <w:rFonts w:ascii="Arial" w:hAnsi="Arial" w:eastAsia="Arial" w:cs="Arial"/>
       <w:lang w:val="en-US"/>
     </w:rPr>
   </w:style>
-  <w:style w:type="paragraph" w:styleId="860">
+  <w:style w:type="paragraph" w:styleId="874">
     <w:name w:val="Footer"/>
-    <w:basedOn w:val="835"/>
-    <w:link w:val="861"/>
+    <w:basedOn w:val="849"/>
+    <w:link w:val="875"/>
     <w:uiPriority w:val="99"/>
     <w:unhideWhenUsed/>
     <w:pPr>
@@ -18301,19 +18538,19 @@
       </w:tabs>
     </w:pPr>
   </w:style>
-  <w:style w:type="character" w:styleId="861" w:customStyle="1">
+  <w:style w:type="character" w:styleId="875" w:customStyle="1">
     <w:name w:val="Нижний колонтитул Знак"/>
-    <w:basedOn w:val="836"/>
-    <w:link w:val="860"/>
+    <w:basedOn w:val="850"/>
+    <w:link w:val="874"/>
     <w:uiPriority w:val="99"/>
     <w:rPr>
       <w:rFonts w:ascii="Arial" w:hAnsi="Arial" w:eastAsia="Arial" w:cs="Arial"/>
       <w:lang w:val="en-US"/>
     </w:rPr>
   </w:style>
-  <w:style w:type="paragraph" w:styleId="862">
+  <w:style w:type="paragraph" w:styleId="876">
     <w:name w:val="Normal (Web)"/>
-    <w:basedOn w:val="835"/>
+    <w:basedOn w:val="849"/>
     <w:uiPriority w:val="99"/>
     <w:semiHidden/>
     <w:unhideWhenUsed/>
@@ -18328,7 +18565,7 @@
       <w:lang w:val="ru-RU" w:eastAsia="ru-RU"/>
     </w:rPr>
   </w:style>
-  <w:style w:type="paragraph" w:styleId="863" w:customStyle="1">
+  <w:style w:type="paragraph" w:styleId="877" w:customStyle="1">
     <w:name w:val="По умолчанию"/>
     <w:pPr>
       <w:contextualSpacing w:val="0"/>
@@ -18373,9 +18610,9 @@
       <w14:ligatures w14:val="none"/>
     </w:rPr>
   </w:style>
-  <w:style w:type="character" w:styleId="864" w:customStyle="1">
+  <w:style w:type="character" w:styleId="878" w:customStyle="1">
     <w:name w:val="mystyle_character"/>
-    <w:link w:val="865"/>
+    <w:link w:val="879"/>
     <w:rPr>
       <w:rFonts w:ascii="Times New Roman" w:hAnsi="Times New Roman" w:eastAsia="Times New Roman" w:cs="Times New Roman"/>
       <w:sz w:val="20"/>
@@ -18383,10 +18620,10 @@
       <w:lang w:val="ru-RU" w:eastAsia="ru-RU"/>
     </w:rPr>
   </w:style>
-  <w:style w:type="paragraph" w:styleId="865" w:customStyle="1">
+  <w:style w:type="paragraph" w:styleId="879" w:customStyle="1">
     <w:name w:val="mystyle"/>
-    <w:basedOn w:val="835"/>
-    <w:link w:val="864"/>
+    <w:basedOn w:val="849"/>
+    <w:link w:val="878"/>
     <w:qFormat/>
     <w:pPr>
       <w:numPr>

</xml_diff>